<commit_message>
OS Linux commands finished
</commit_message>
<xml_diff>
--- a/SISTEMAS INFORMATICOS/2ª EVALUACION/UD3 - SISTEMA OPERATIVO LINUX/UD3 - LINUX.docx
+++ b/SISTEMAS INFORMATICOS/2ª EVALUACION/UD3 - SISTEMA OPERATIVO LINUX/UD3 - LINUX.docx
@@ -342,7 +342,6 @@
                 <v:path gradientshapeok="t" o:connecttype="rect"/>
               </v:shapetype>
               <v:shape id="Text Box 1" o:spid="_x0000_s1026" type="#_x0000_t202" style="position:absolute;margin-left:0;margin-top:2.9pt;width:2in;height:2in;z-index:251669504;visibility:visible;mso-wrap-style:none;mso-wrap-distance-left:9pt;mso-wrap-distance-top:0;mso-wrap-distance-right:9pt;mso-wrap-distance-bottom:0;mso-position-horizontal:absolute;mso-position-horizontal-relative:text;mso-position-vertical:absolute;mso-position-vertical-relative:text;v-text-anchor:top" o:gfxdata="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" filled="f" stroked="f">
-                <v:fill o:detectmouseclick="t"/>
                 <v:textbox style="mso-fit-shape-to-text:t">
                   <w:txbxContent>
                     <w:p>
@@ -1950,7 +1949,7 @@
     </w:p>
     <w:p>
       <w:pPr>
-        <w:spacing w:line="276" w:lineRule="auto"/>
+        <w:spacing w:after="0" w:line="276" w:lineRule="auto"/>
         <w:rPr>
           <w:rFonts w:ascii="Times New Roman"/>
           <w:sz w:val="20"/>
@@ -1990,6 +1989,7 @@
         <w:p>
           <w:pPr>
             <w:pStyle w:val="TOCHeading"/>
+            <w:spacing w:before="0"/>
           </w:pPr>
           <w:r>
             <w:t>Índice</w:t>
@@ -2016,7 +2016,7 @@
           <w:r>
             <w:fldChar w:fldCharType="separate"/>
           </w:r>
-          <w:hyperlink w:anchor="_Toc153535985" w:history="1">
+          <w:hyperlink w:anchor="_Toc153884979" w:history="1">
             <w:r>
               <w:rPr>
                 <w:rStyle w:val="Hyperlink"/>
@@ -2046,7 +2046,7 @@
                 <w:noProof/>
                 <w:webHidden/>
               </w:rPr>
-              <w:instrText xml:space="preserve"> PAGEREF _Toc153535985 \h </w:instrText>
+              <w:instrText xml:space="preserve"> PAGEREF _Toc153884979 \h </w:instrText>
             </w:r>
             <w:r>
               <w:rPr>
@@ -2066,7 +2066,7 @@
                 <w:noProof/>
                 <w:webHidden/>
               </w:rPr>
-              <w:t>2</w:t>
+              <w:t>3</w:t>
             </w:r>
             <w:r>
               <w:rPr>
@@ -2089,7 +2089,7 @@
               <w:lang w:eastAsia="es-ES"/>
             </w:rPr>
           </w:pPr>
-          <w:hyperlink w:anchor="_Toc153535986" w:history="1">
+          <w:hyperlink w:anchor="_Toc153884980" w:history="1">
             <w:r>
               <w:rPr>
                 <w:rStyle w:val="Hyperlink"/>
@@ -2119,7 +2119,7 @@
                 <w:noProof/>
                 <w:webHidden/>
               </w:rPr>
-              <w:instrText xml:space="preserve"> PAGEREF _Toc153535986 \h </w:instrText>
+              <w:instrText xml:space="preserve"> PAGEREF _Toc153884980 \h </w:instrText>
             </w:r>
             <w:r>
               <w:rPr>
@@ -2139,7 +2139,7 @@
                 <w:noProof/>
                 <w:webHidden/>
               </w:rPr>
-              <w:t>3</w:t>
+              <w:t>4</w:t>
             </w:r>
             <w:r>
               <w:rPr>
@@ -2162,7 +2162,7 @@
               <w:lang w:eastAsia="es-ES"/>
             </w:rPr>
           </w:pPr>
-          <w:hyperlink w:anchor="_Toc153535987" w:history="1">
+          <w:hyperlink w:anchor="_Toc153884981" w:history="1">
             <w:r>
               <w:rPr>
                 <w:rStyle w:val="Hyperlink"/>
@@ -2192,7 +2192,7 @@
                 <w:noProof/>
                 <w:webHidden/>
               </w:rPr>
-              <w:instrText xml:space="preserve"> PAGEREF _Toc153535987 \h </w:instrText>
+              <w:instrText xml:space="preserve"> PAGEREF _Toc153884981 \h </w:instrText>
             </w:r>
             <w:r>
               <w:rPr>
@@ -2212,7 +2212,7 @@
                 <w:noProof/>
                 <w:webHidden/>
               </w:rPr>
-              <w:t>4</w:t>
+              <w:t>5</w:t>
             </w:r>
             <w:r>
               <w:rPr>
@@ -2235,7 +2235,7 @@
               <w:lang w:eastAsia="es-ES"/>
             </w:rPr>
           </w:pPr>
-          <w:hyperlink w:anchor="_Toc153535988" w:history="1">
+          <w:hyperlink w:anchor="_Toc153884982" w:history="1">
             <w:r>
               <w:rPr>
                 <w:rStyle w:val="Hyperlink"/>
@@ -2265,7 +2265,7 @@
                 <w:noProof/>
                 <w:webHidden/>
               </w:rPr>
-              <w:instrText xml:space="preserve"> PAGEREF _Toc153535988 \h </w:instrText>
+              <w:instrText xml:space="preserve"> PAGEREF _Toc153884982 \h </w:instrText>
             </w:r>
             <w:r>
               <w:rPr>
@@ -2285,7 +2285,7 @@
                 <w:noProof/>
                 <w:webHidden/>
               </w:rPr>
-              <w:t>5</w:t>
+              <w:t>6</w:t>
             </w:r>
             <w:r>
               <w:rPr>
@@ -2308,7 +2308,7 @@
               <w:lang w:eastAsia="es-ES"/>
             </w:rPr>
           </w:pPr>
-          <w:hyperlink w:anchor="_Toc153535989" w:history="1">
+          <w:hyperlink w:anchor="_Toc153884983" w:history="1">
             <w:r>
               <w:rPr>
                 <w:rStyle w:val="Hyperlink"/>
@@ -2338,7 +2338,7 @@
                 <w:noProof/>
                 <w:webHidden/>
               </w:rPr>
-              <w:instrText xml:space="preserve"> PAGEREF _Toc153535989 \h </w:instrText>
+              <w:instrText xml:space="preserve"> PAGEREF _Toc153884983 \h </w:instrText>
             </w:r>
             <w:r>
               <w:rPr>
@@ -2358,7 +2358,7 @@
                 <w:noProof/>
                 <w:webHidden/>
               </w:rPr>
-              <w:t>6</w:t>
+              <w:t>7</w:t>
             </w:r>
             <w:r>
               <w:rPr>
@@ -2381,7 +2381,7 @@
               <w:lang w:eastAsia="es-ES"/>
             </w:rPr>
           </w:pPr>
-          <w:hyperlink w:anchor="_Toc153535990" w:history="1">
+          <w:hyperlink w:anchor="_Toc153884984" w:history="1">
             <w:r>
               <w:rPr>
                 <w:rStyle w:val="Hyperlink"/>
@@ -2411,7 +2411,7 @@
                 <w:noProof/>
                 <w:webHidden/>
               </w:rPr>
-              <w:instrText xml:space="preserve"> PAGEREF _Toc153535990 \h </w:instrText>
+              <w:instrText xml:space="preserve"> PAGEREF _Toc153884984 \h </w:instrText>
             </w:r>
             <w:r>
               <w:rPr>
@@ -2431,7 +2431,7 @@
                 <w:noProof/>
                 <w:webHidden/>
               </w:rPr>
-              <w:t>7</w:t>
+              <w:t>8</w:t>
             </w:r>
             <w:r>
               <w:rPr>
@@ -2454,7 +2454,7 @@
               <w:lang w:eastAsia="es-ES"/>
             </w:rPr>
           </w:pPr>
-          <w:hyperlink w:anchor="_Toc153535991" w:history="1">
+          <w:hyperlink w:anchor="_Toc153884985" w:history="1">
             <w:r>
               <w:rPr>
                 <w:rStyle w:val="Hyperlink"/>
@@ -2484,7 +2484,7 @@
                 <w:noProof/>
                 <w:webHidden/>
               </w:rPr>
-              <w:instrText xml:space="preserve"> PAGEREF _Toc153535991 \h </w:instrText>
+              <w:instrText xml:space="preserve"> PAGEREF _Toc153884985 \h </w:instrText>
             </w:r>
             <w:r>
               <w:rPr>
@@ -2504,7 +2504,7 @@
                 <w:noProof/>
                 <w:webHidden/>
               </w:rPr>
-              <w:t>9</w:t>
+              <w:t>10</w:t>
             </w:r>
             <w:r>
               <w:rPr>
@@ -2527,7 +2527,7 @@
               <w:lang w:eastAsia="es-ES"/>
             </w:rPr>
           </w:pPr>
-          <w:hyperlink w:anchor="_Toc153535992" w:history="1">
+          <w:hyperlink w:anchor="_Toc153884986" w:history="1">
             <w:r>
               <w:rPr>
                 <w:rStyle w:val="Hyperlink"/>
@@ -2557,7 +2557,7 @@
                 <w:noProof/>
                 <w:webHidden/>
               </w:rPr>
-              <w:instrText xml:space="preserve"> PAGEREF _Toc153535992 \h </w:instrText>
+              <w:instrText xml:space="preserve"> PAGEREF _Toc153884986 \h </w:instrText>
             </w:r>
             <w:r>
               <w:rPr>
@@ -2577,7 +2577,7 @@
                 <w:noProof/>
                 <w:webHidden/>
               </w:rPr>
-              <w:t>10</w:t>
+              <w:t>11</w:t>
             </w:r>
             <w:r>
               <w:rPr>
@@ -2600,7 +2600,7 @@
               <w:lang w:eastAsia="es-ES"/>
             </w:rPr>
           </w:pPr>
-          <w:hyperlink w:anchor="_Toc153535993" w:history="1">
+          <w:hyperlink w:anchor="_Toc153884987" w:history="1">
             <w:r>
               <w:rPr>
                 <w:rStyle w:val="Hyperlink"/>
@@ -2630,7 +2630,7 @@
                 <w:noProof/>
                 <w:webHidden/>
               </w:rPr>
-              <w:instrText xml:space="preserve"> PAGEREF _Toc153535993 \h </w:instrText>
+              <w:instrText xml:space="preserve"> PAGEREF _Toc153884987 \h </w:instrText>
             </w:r>
             <w:r>
               <w:rPr>
@@ -2650,7 +2650,7 @@
                 <w:noProof/>
                 <w:webHidden/>
               </w:rPr>
-              <w:t>11</w:t>
+              <w:t>12</w:t>
             </w:r>
             <w:r>
               <w:rPr>
@@ -2673,7 +2673,7 @@
               <w:lang w:eastAsia="es-ES"/>
             </w:rPr>
           </w:pPr>
-          <w:hyperlink w:anchor="_Toc153535994" w:history="1">
+          <w:hyperlink w:anchor="_Toc153884988" w:history="1">
             <w:r>
               <w:rPr>
                 <w:rStyle w:val="Hyperlink"/>
@@ -2703,7 +2703,7 @@
                 <w:noProof/>
                 <w:webHidden/>
               </w:rPr>
-              <w:instrText xml:space="preserve"> PAGEREF _Toc153535994 \h </w:instrText>
+              <w:instrText xml:space="preserve"> PAGEREF _Toc153884988 \h </w:instrText>
             </w:r>
             <w:r>
               <w:rPr>
@@ -2723,7 +2723,7 @@
                 <w:noProof/>
                 <w:webHidden/>
               </w:rPr>
-              <w:t>12</w:t>
+              <w:t>13</w:t>
             </w:r>
             <w:r>
               <w:rPr>
@@ -2746,7 +2746,7 @@
               <w:lang w:eastAsia="es-ES"/>
             </w:rPr>
           </w:pPr>
-          <w:hyperlink w:anchor="_Toc153535995" w:history="1">
+          <w:hyperlink w:anchor="_Toc153884989" w:history="1">
             <w:r>
               <w:rPr>
                 <w:rStyle w:val="Hyperlink"/>
@@ -2776,7 +2776,7 @@
                 <w:noProof/>
                 <w:webHidden/>
               </w:rPr>
-              <w:instrText xml:space="preserve"> PAGEREF _Toc153535995 \h </w:instrText>
+              <w:instrText xml:space="preserve"> PAGEREF _Toc153884989 \h </w:instrText>
             </w:r>
             <w:r>
               <w:rPr>
@@ -2796,7 +2796,7 @@
                 <w:noProof/>
                 <w:webHidden/>
               </w:rPr>
-              <w:t>13</w:t>
+              <w:t>14</w:t>
             </w:r>
             <w:r>
               <w:rPr>
@@ -2819,11 +2819,13 @@
               <w:lang w:eastAsia="es-ES"/>
             </w:rPr>
           </w:pPr>
-          <w:hyperlink w:anchor="_Toc153535996" w:history="1">
+          <w:hyperlink w:anchor="_Toc153884990" w:history="1">
             <w:r>
               <w:rPr>
                 <w:rStyle w:val="Hyperlink"/>
                 <w:rFonts w:ascii="Arial" w:hAnsi="Arial" w:cs="Arial"/>
+                <w:b/>
+                <w:bCs/>
                 <w:noProof/>
               </w:rPr>
               <w:t>Ejercicio1.</w:t>
@@ -2847,7 +2849,7 @@
                 <w:noProof/>
                 <w:webHidden/>
               </w:rPr>
-              <w:instrText xml:space="preserve"> PAGEREF _Toc153535996 \h </w:instrText>
+              <w:instrText xml:space="preserve"> PAGEREF _Toc153884990 \h </w:instrText>
             </w:r>
             <w:r>
               <w:rPr>
@@ -2867,7 +2869,7 @@
                 <w:noProof/>
                 <w:webHidden/>
               </w:rPr>
-              <w:t>13</w:t>
+              <w:t>14</w:t>
             </w:r>
             <w:r>
               <w:rPr>
@@ -2890,11 +2892,13 @@
               <w:lang w:eastAsia="es-ES"/>
             </w:rPr>
           </w:pPr>
-          <w:hyperlink w:anchor="_Toc153535997" w:history="1">
+          <w:hyperlink w:anchor="_Toc153884991" w:history="1">
             <w:r>
               <w:rPr>
                 <w:rStyle w:val="Hyperlink"/>
                 <w:rFonts w:ascii="Arial" w:hAnsi="Arial" w:cs="Arial"/>
+                <w:b/>
+                <w:bCs/>
                 <w:noProof/>
               </w:rPr>
               <w:t>Ejercicio2.</w:t>
@@ -2918,7 +2922,7 @@
                 <w:noProof/>
                 <w:webHidden/>
               </w:rPr>
-              <w:instrText xml:space="preserve"> PAGEREF _Toc153535997 \h </w:instrText>
+              <w:instrText xml:space="preserve"> PAGEREF _Toc153884991 \h </w:instrText>
             </w:r>
             <w:r>
               <w:rPr>
@@ -2938,7 +2942,7 @@
                 <w:noProof/>
                 <w:webHidden/>
               </w:rPr>
-              <w:t>13</w:t>
+              <w:t>14</w:t>
             </w:r>
             <w:r>
               <w:rPr>
@@ -2961,11 +2965,13 @@
               <w:lang w:eastAsia="es-ES"/>
             </w:rPr>
           </w:pPr>
-          <w:hyperlink w:anchor="_Toc153535998" w:history="1">
+          <w:hyperlink w:anchor="_Toc153884992" w:history="1">
             <w:r>
               <w:rPr>
                 <w:rStyle w:val="Hyperlink"/>
                 <w:rFonts w:ascii="Arial" w:hAnsi="Arial" w:cs="Arial"/>
+                <w:b/>
+                <w:bCs/>
                 <w:noProof/>
               </w:rPr>
               <w:t>Ejercicio3.</w:t>
@@ -2989,7 +2995,7 @@
                 <w:noProof/>
                 <w:webHidden/>
               </w:rPr>
-              <w:instrText xml:space="preserve"> PAGEREF _Toc153535998 \h </w:instrText>
+              <w:instrText xml:space="preserve"> PAGEREF _Toc153884992 \h </w:instrText>
             </w:r>
             <w:r>
               <w:rPr>
@@ -3009,7 +3015,7 @@
                 <w:noProof/>
                 <w:webHidden/>
               </w:rPr>
-              <w:t>13</w:t>
+              <w:t>14</w:t>
             </w:r>
             <w:r>
               <w:rPr>
@@ -3032,11 +3038,13 @@
               <w:lang w:eastAsia="es-ES"/>
             </w:rPr>
           </w:pPr>
-          <w:hyperlink w:anchor="_Toc153535999" w:history="1">
+          <w:hyperlink w:anchor="_Toc153884993" w:history="1">
             <w:r>
               <w:rPr>
                 <w:rStyle w:val="Hyperlink"/>
                 <w:rFonts w:ascii="Arial" w:hAnsi="Arial" w:cs="Arial"/>
+                <w:b/>
+                <w:bCs/>
                 <w:noProof/>
               </w:rPr>
               <w:t>Ejercicio4.</w:t>
@@ -3060,7 +3068,7 @@
                 <w:noProof/>
                 <w:webHidden/>
               </w:rPr>
-              <w:instrText xml:space="preserve"> PAGEREF _Toc153535999 \h </w:instrText>
+              <w:instrText xml:space="preserve"> PAGEREF _Toc153884993 \h </w:instrText>
             </w:r>
             <w:r>
               <w:rPr>
@@ -3080,7 +3088,7 @@
                 <w:noProof/>
                 <w:webHidden/>
               </w:rPr>
-              <w:t>13</w:t>
+              <w:t>14</w:t>
             </w:r>
             <w:r>
               <w:rPr>
@@ -3103,11 +3111,13 @@
               <w:lang w:eastAsia="es-ES"/>
             </w:rPr>
           </w:pPr>
-          <w:hyperlink w:anchor="_Toc153536000" w:history="1">
+          <w:hyperlink w:anchor="_Toc153884994" w:history="1">
             <w:r>
               <w:rPr>
                 <w:rStyle w:val="Hyperlink"/>
                 <w:rFonts w:ascii="Arial" w:hAnsi="Arial" w:cs="Arial"/>
+                <w:b/>
+                <w:bCs/>
                 <w:noProof/>
               </w:rPr>
               <w:t>Ejercicio5.</w:t>
@@ -3131,7 +3141,7 @@
                 <w:noProof/>
                 <w:webHidden/>
               </w:rPr>
-              <w:instrText xml:space="preserve"> PAGEREF _Toc153536000 \h </w:instrText>
+              <w:instrText xml:space="preserve"> PAGEREF _Toc153884994 \h </w:instrText>
             </w:r>
             <w:r>
               <w:rPr>
@@ -3151,7 +3161,7 @@
                 <w:noProof/>
                 <w:webHidden/>
               </w:rPr>
-              <w:t>13</w:t>
+              <w:t>14</w:t>
             </w:r>
             <w:r>
               <w:rPr>
@@ -3174,11 +3184,13 @@
               <w:lang w:eastAsia="es-ES"/>
             </w:rPr>
           </w:pPr>
-          <w:hyperlink w:anchor="_Toc153536001" w:history="1">
+          <w:hyperlink w:anchor="_Toc153884995" w:history="1">
             <w:r>
               <w:rPr>
                 <w:rStyle w:val="Hyperlink"/>
                 <w:rFonts w:ascii="Arial" w:hAnsi="Arial" w:cs="Arial"/>
+                <w:b/>
+                <w:bCs/>
                 <w:noProof/>
               </w:rPr>
               <w:t>Ejercicio6.</w:t>
@@ -3202,7 +3214,7 @@
                 <w:noProof/>
                 <w:webHidden/>
               </w:rPr>
-              <w:instrText xml:space="preserve"> PAGEREF _Toc153536001 \h </w:instrText>
+              <w:instrText xml:space="preserve"> PAGEREF _Toc153884995 \h </w:instrText>
             </w:r>
             <w:r>
               <w:rPr>
@@ -3222,7 +3234,7 @@
                 <w:noProof/>
                 <w:webHidden/>
               </w:rPr>
-              <w:t>13</w:t>
+              <w:t>15</w:t>
             </w:r>
             <w:r>
               <w:rPr>
@@ -3245,11 +3257,13 @@
               <w:lang w:eastAsia="es-ES"/>
             </w:rPr>
           </w:pPr>
-          <w:hyperlink w:anchor="_Toc153536002" w:history="1">
+          <w:hyperlink w:anchor="_Toc153884996" w:history="1">
             <w:r>
               <w:rPr>
                 <w:rStyle w:val="Hyperlink"/>
                 <w:rFonts w:ascii="Arial" w:hAnsi="Arial" w:cs="Arial"/>
+                <w:b/>
+                <w:bCs/>
                 <w:noProof/>
               </w:rPr>
               <w:t>Ejercicio7.</w:t>
@@ -3273,7 +3287,7 @@
                 <w:noProof/>
                 <w:webHidden/>
               </w:rPr>
-              <w:instrText xml:space="preserve"> PAGEREF _Toc153536002 \h </w:instrText>
+              <w:instrText xml:space="preserve"> PAGEREF _Toc153884996 \h </w:instrText>
             </w:r>
             <w:r>
               <w:rPr>
@@ -3293,7 +3307,7 @@
                 <w:noProof/>
                 <w:webHidden/>
               </w:rPr>
-              <w:t>13</w:t>
+              <w:t>15</w:t>
             </w:r>
             <w:r>
               <w:rPr>
@@ -3316,11 +3330,13 @@
               <w:lang w:eastAsia="es-ES"/>
             </w:rPr>
           </w:pPr>
-          <w:hyperlink w:anchor="_Toc153536003" w:history="1">
+          <w:hyperlink w:anchor="_Toc153884997" w:history="1">
             <w:r>
               <w:rPr>
                 <w:rStyle w:val="Hyperlink"/>
                 <w:rFonts w:ascii="Arial" w:hAnsi="Arial" w:cs="Arial"/>
+                <w:b/>
+                <w:bCs/>
                 <w:noProof/>
               </w:rPr>
               <w:t>Ejercicio8.</w:t>
@@ -3344,7 +3360,7 @@
                 <w:noProof/>
                 <w:webHidden/>
               </w:rPr>
-              <w:instrText xml:space="preserve"> PAGEREF _Toc153536003 \h </w:instrText>
+              <w:instrText xml:space="preserve"> PAGEREF _Toc153884997 \h </w:instrText>
             </w:r>
             <w:r>
               <w:rPr>
@@ -3364,7 +3380,7 @@
                 <w:noProof/>
                 <w:webHidden/>
               </w:rPr>
-              <w:t>13</w:t>
+              <w:t>15</w:t>
             </w:r>
             <w:r>
               <w:rPr>
@@ -3387,11 +3403,13 @@
               <w:lang w:eastAsia="es-ES"/>
             </w:rPr>
           </w:pPr>
-          <w:hyperlink w:anchor="_Toc153536004" w:history="1">
+          <w:hyperlink w:anchor="_Toc153884998" w:history="1">
             <w:r>
               <w:rPr>
                 <w:rStyle w:val="Hyperlink"/>
                 <w:rFonts w:ascii="Arial" w:hAnsi="Arial" w:cs="Arial"/>
+                <w:b/>
+                <w:bCs/>
                 <w:noProof/>
               </w:rPr>
               <w:t>Ejercicio9.</w:t>
@@ -3415,7 +3433,7 @@
                 <w:noProof/>
                 <w:webHidden/>
               </w:rPr>
-              <w:instrText xml:space="preserve"> PAGEREF _Toc153536004 \h </w:instrText>
+              <w:instrText xml:space="preserve"> PAGEREF _Toc153884998 \h </w:instrText>
             </w:r>
             <w:r>
               <w:rPr>
@@ -3435,7 +3453,7 @@
                 <w:noProof/>
                 <w:webHidden/>
               </w:rPr>
-              <w:t>13</w:t>
+              <w:t>15</w:t>
             </w:r>
             <w:r>
               <w:rPr>
@@ -3458,11 +3476,13 @@
               <w:lang w:eastAsia="es-ES"/>
             </w:rPr>
           </w:pPr>
-          <w:hyperlink w:anchor="_Toc153536005" w:history="1">
+          <w:hyperlink w:anchor="_Toc153884999" w:history="1">
             <w:r>
               <w:rPr>
                 <w:rStyle w:val="Hyperlink"/>
                 <w:rFonts w:ascii="Arial" w:hAnsi="Arial" w:cs="Arial"/>
+                <w:b/>
+                <w:bCs/>
                 <w:noProof/>
               </w:rPr>
               <w:t>Ejercicio10.</w:t>
@@ -3486,7 +3506,7 @@
                 <w:noProof/>
                 <w:webHidden/>
               </w:rPr>
-              <w:instrText xml:space="preserve"> PAGEREF _Toc153536005 \h </w:instrText>
+              <w:instrText xml:space="preserve"> PAGEREF _Toc153884999 \h </w:instrText>
             </w:r>
             <w:r>
               <w:rPr>
@@ -3506,7 +3526,7 @@
                 <w:noProof/>
                 <w:webHidden/>
               </w:rPr>
-              <w:t>14</w:t>
+              <w:t>16</w:t>
             </w:r>
             <w:r>
               <w:rPr>
@@ -3529,11 +3549,13 @@
               <w:lang w:eastAsia="es-ES"/>
             </w:rPr>
           </w:pPr>
-          <w:hyperlink w:anchor="_Toc153536006" w:history="1">
+          <w:hyperlink w:anchor="_Toc153885000" w:history="1">
             <w:r>
               <w:rPr>
                 <w:rStyle w:val="Hyperlink"/>
                 <w:rFonts w:ascii="Arial" w:hAnsi="Arial" w:cs="Arial"/>
+                <w:b/>
+                <w:bCs/>
                 <w:noProof/>
               </w:rPr>
               <w:t>Ejercicio11.</w:t>
@@ -3557,7 +3579,7 @@
                 <w:noProof/>
                 <w:webHidden/>
               </w:rPr>
-              <w:instrText xml:space="preserve"> PAGEREF _Toc153536006 \h </w:instrText>
+              <w:instrText xml:space="preserve"> PAGEREF _Toc153885000 \h </w:instrText>
             </w:r>
             <w:r>
               <w:rPr>
@@ -3577,7 +3599,7 @@
                 <w:noProof/>
                 <w:webHidden/>
               </w:rPr>
-              <w:t>14</w:t>
+              <w:t>16</w:t>
             </w:r>
             <w:r>
               <w:rPr>
@@ -3600,11 +3622,13 @@
               <w:lang w:eastAsia="es-ES"/>
             </w:rPr>
           </w:pPr>
-          <w:hyperlink w:anchor="_Toc153536007" w:history="1">
+          <w:hyperlink w:anchor="_Toc153885001" w:history="1">
             <w:r>
               <w:rPr>
                 <w:rStyle w:val="Hyperlink"/>
                 <w:rFonts w:ascii="Arial" w:hAnsi="Arial" w:cs="Arial"/>
+                <w:b/>
+                <w:bCs/>
                 <w:noProof/>
               </w:rPr>
               <w:t>Ejercicio12.</w:t>
@@ -3628,7 +3652,7 @@
                 <w:noProof/>
                 <w:webHidden/>
               </w:rPr>
-              <w:instrText xml:space="preserve"> PAGEREF _Toc153536007 \h </w:instrText>
+              <w:instrText xml:space="preserve"> PAGEREF _Toc153885001 \h </w:instrText>
             </w:r>
             <w:r>
               <w:rPr>
@@ -3648,7 +3672,7 @@
                 <w:noProof/>
                 <w:webHidden/>
               </w:rPr>
-              <w:t>14</w:t>
+              <w:t>16</w:t>
             </w:r>
             <w:r>
               <w:rPr>
@@ -3671,11 +3695,13 @@
               <w:lang w:eastAsia="es-ES"/>
             </w:rPr>
           </w:pPr>
-          <w:hyperlink w:anchor="_Toc153536008" w:history="1">
+          <w:hyperlink w:anchor="_Toc153885002" w:history="1">
             <w:r>
               <w:rPr>
                 <w:rStyle w:val="Hyperlink"/>
                 <w:rFonts w:ascii="Arial" w:hAnsi="Arial" w:cs="Arial"/>
+                <w:b/>
+                <w:bCs/>
                 <w:noProof/>
               </w:rPr>
               <w:t>Ejercicio13.</w:t>
@@ -3699,7 +3725,7 @@
                 <w:noProof/>
                 <w:webHidden/>
               </w:rPr>
-              <w:instrText xml:space="preserve"> PAGEREF _Toc153536008 \h </w:instrText>
+              <w:instrText xml:space="preserve"> PAGEREF _Toc153885002 \h </w:instrText>
             </w:r>
             <w:r>
               <w:rPr>
@@ -3719,7 +3745,7 @@
                 <w:noProof/>
                 <w:webHidden/>
               </w:rPr>
-              <w:t>14</w:t>
+              <w:t>17</w:t>
             </w:r>
             <w:r>
               <w:rPr>
@@ -3742,11 +3768,13 @@
               <w:lang w:eastAsia="es-ES"/>
             </w:rPr>
           </w:pPr>
-          <w:hyperlink w:anchor="_Toc153536009" w:history="1">
+          <w:hyperlink w:anchor="_Toc153885003" w:history="1">
             <w:r>
               <w:rPr>
                 <w:rStyle w:val="Hyperlink"/>
                 <w:rFonts w:ascii="Arial" w:hAnsi="Arial" w:cs="Arial"/>
+                <w:b/>
+                <w:bCs/>
                 <w:noProof/>
               </w:rPr>
               <w:t>Ejercicio14.</w:t>
@@ -3770,7 +3798,7 @@
                 <w:noProof/>
                 <w:webHidden/>
               </w:rPr>
-              <w:instrText xml:space="preserve"> PAGEREF _Toc153536009 \h </w:instrText>
+              <w:instrText xml:space="preserve"> PAGEREF _Toc153885003 \h </w:instrText>
             </w:r>
             <w:r>
               <w:rPr>
@@ -3790,7 +3818,7 @@
                 <w:noProof/>
                 <w:webHidden/>
               </w:rPr>
-              <w:t>14</w:t>
+              <w:t>17</w:t>
             </w:r>
             <w:r>
               <w:rPr>
@@ -3813,11 +3841,13 @@
               <w:lang w:eastAsia="es-ES"/>
             </w:rPr>
           </w:pPr>
-          <w:hyperlink w:anchor="_Toc153536010" w:history="1">
+          <w:hyperlink w:anchor="_Toc153885004" w:history="1">
             <w:r>
               <w:rPr>
                 <w:rStyle w:val="Hyperlink"/>
                 <w:rFonts w:ascii="Arial" w:hAnsi="Arial" w:cs="Arial"/>
+                <w:b/>
+                <w:bCs/>
                 <w:noProof/>
               </w:rPr>
               <w:t>Ejercicio15.</w:t>
@@ -3841,7 +3871,7 @@
                 <w:noProof/>
                 <w:webHidden/>
               </w:rPr>
-              <w:instrText xml:space="preserve"> PAGEREF _Toc153536010 \h </w:instrText>
+              <w:instrText xml:space="preserve"> PAGEREF _Toc153885004 \h </w:instrText>
             </w:r>
             <w:r>
               <w:rPr>
@@ -3861,7 +3891,7 @@
                 <w:noProof/>
                 <w:webHidden/>
               </w:rPr>
-              <w:t>14</w:t>
+              <w:t>17</w:t>
             </w:r>
             <w:r>
               <w:rPr>
@@ -3884,11 +3914,13 @@
               <w:lang w:eastAsia="es-ES"/>
             </w:rPr>
           </w:pPr>
-          <w:hyperlink w:anchor="_Toc153536011" w:history="1">
+          <w:hyperlink w:anchor="_Toc153885005" w:history="1">
             <w:r>
               <w:rPr>
                 <w:rStyle w:val="Hyperlink"/>
                 <w:rFonts w:ascii="Arial" w:hAnsi="Arial" w:cs="Arial"/>
+                <w:b/>
+                <w:bCs/>
                 <w:noProof/>
               </w:rPr>
               <w:t>Ejercicio16.</w:t>
@@ -3912,7 +3944,7 @@
                 <w:noProof/>
                 <w:webHidden/>
               </w:rPr>
-              <w:instrText xml:space="preserve"> PAGEREF _Toc153536011 \h </w:instrText>
+              <w:instrText xml:space="preserve"> PAGEREF _Toc153885005 \h </w:instrText>
             </w:r>
             <w:r>
               <w:rPr>
@@ -3932,7 +3964,7 @@
                 <w:noProof/>
                 <w:webHidden/>
               </w:rPr>
-              <w:t>14</w:t>
+              <w:t>17</w:t>
             </w:r>
             <w:r>
               <w:rPr>
@@ -3955,11 +3987,13 @@
               <w:lang w:eastAsia="es-ES"/>
             </w:rPr>
           </w:pPr>
-          <w:hyperlink w:anchor="_Toc153536012" w:history="1">
+          <w:hyperlink w:anchor="_Toc153885006" w:history="1">
             <w:r>
               <w:rPr>
                 <w:rStyle w:val="Hyperlink"/>
                 <w:rFonts w:ascii="Arial" w:hAnsi="Arial" w:cs="Arial"/>
+                <w:b/>
+                <w:bCs/>
                 <w:noProof/>
               </w:rPr>
               <w:t>Ejercicio17.</w:t>
@@ -3983,7 +4017,7 @@
                 <w:noProof/>
                 <w:webHidden/>
               </w:rPr>
-              <w:instrText xml:space="preserve"> PAGEREF _Toc153536012 \h </w:instrText>
+              <w:instrText xml:space="preserve"> PAGEREF _Toc153885006 \h </w:instrText>
             </w:r>
             <w:r>
               <w:rPr>
@@ -4003,7 +4037,7 @@
                 <w:noProof/>
                 <w:webHidden/>
               </w:rPr>
-              <w:t>14</w:t>
+              <w:t>18</w:t>
             </w:r>
             <w:r>
               <w:rPr>
@@ -4026,11 +4060,13 @@
               <w:lang w:eastAsia="es-ES"/>
             </w:rPr>
           </w:pPr>
-          <w:hyperlink w:anchor="_Toc153536013" w:history="1">
+          <w:hyperlink w:anchor="_Toc153885007" w:history="1">
             <w:r>
               <w:rPr>
                 <w:rStyle w:val="Hyperlink"/>
                 <w:rFonts w:ascii="Arial" w:hAnsi="Arial" w:cs="Arial"/>
+                <w:b/>
+                <w:bCs/>
                 <w:noProof/>
               </w:rPr>
               <w:t>Ejercicio18.</w:t>
@@ -4054,7 +4090,7 @@
                 <w:noProof/>
                 <w:webHidden/>
               </w:rPr>
-              <w:instrText xml:space="preserve"> PAGEREF _Toc153536013 \h </w:instrText>
+              <w:instrText xml:space="preserve"> PAGEREF _Toc153885007 \h </w:instrText>
             </w:r>
             <w:r>
               <w:rPr>
@@ -4074,7 +4110,7 @@
                 <w:noProof/>
                 <w:webHidden/>
               </w:rPr>
-              <w:t>14</w:t>
+              <w:t>18</w:t>
             </w:r>
             <w:r>
               <w:rPr>
@@ -4097,11 +4133,13 @@
               <w:lang w:eastAsia="es-ES"/>
             </w:rPr>
           </w:pPr>
-          <w:hyperlink w:anchor="_Toc153536014" w:history="1">
+          <w:hyperlink w:anchor="_Toc153885008" w:history="1">
             <w:r>
               <w:rPr>
                 <w:rStyle w:val="Hyperlink"/>
                 <w:rFonts w:ascii="Arial" w:hAnsi="Arial" w:cs="Arial"/>
+                <w:b/>
+                <w:bCs/>
                 <w:noProof/>
               </w:rPr>
               <w:t>Ejercicio19.</w:t>
@@ -4125,7 +4163,7 @@
                 <w:noProof/>
                 <w:webHidden/>
               </w:rPr>
-              <w:instrText xml:space="preserve"> PAGEREF _Toc153536014 \h </w:instrText>
+              <w:instrText xml:space="preserve"> PAGEREF _Toc153885008 \h </w:instrText>
             </w:r>
             <w:r>
               <w:rPr>
@@ -4145,7 +4183,7 @@
                 <w:noProof/>
                 <w:webHidden/>
               </w:rPr>
-              <w:t>14</w:t>
+              <w:t>18</w:t>
             </w:r>
             <w:r>
               <w:rPr>
@@ -4158,6 +4196,7 @@
         </w:p>
         <w:p>
           <w:pPr>
+            <w:spacing w:after="0"/>
             <w:rPr>
               <w:b/>
               <w:bCs/>
@@ -4175,6 +4214,7 @@
     </w:sdt>
     <w:p>
       <w:pPr>
+        <w:spacing w:after="0"/>
         <w:rPr>
           <w:rFonts w:ascii="Arial" w:eastAsiaTheme="majorEastAsia" w:hAnsi="Arial" w:cs="Arial"/>
           <w:b/>
@@ -4194,6 +4234,7 @@
     <w:p>
       <w:pPr>
         <w:pStyle w:val="Heading1"/>
+        <w:spacing w:before="0"/>
         <w:rPr>
           <w:rFonts w:ascii="Arial" w:hAnsi="Arial" w:cs="Arial"/>
           <w:b/>
@@ -4202,7 +4243,7 @@
           <w:szCs w:val="22"/>
         </w:rPr>
       </w:pPr>
-      <w:bookmarkStart w:id="0" w:name="_Toc153535985"/>
+      <w:bookmarkStart w:id="0" w:name="_Toc153884979"/>
       <w:r>
         <w:rPr>
           <w:rFonts w:ascii="Arial" w:hAnsi="Arial" w:cs="Arial"/>
@@ -4409,6 +4450,7 @@
     <w:p>
       <w:pPr>
         <w:pStyle w:val="Heading1"/>
+        <w:spacing w:before="0"/>
         <w:rPr>
           <w:rFonts w:ascii="Arial" w:hAnsi="Arial" w:cs="Arial"/>
           <w:b/>
@@ -4417,7 +4459,7 @@
           <w:szCs w:val="22"/>
         </w:rPr>
       </w:pPr>
-      <w:bookmarkStart w:id="1" w:name="_Toc153535986"/>
+      <w:bookmarkStart w:id="1" w:name="_Toc153884980"/>
       <w:r>
         <w:rPr>
           <w:rFonts w:ascii="Arial" w:hAnsi="Arial" w:cs="Arial"/>
@@ -4758,6 +4800,7 @@
     <w:p>
       <w:pPr>
         <w:pStyle w:val="Heading1"/>
+        <w:spacing w:before="0"/>
         <w:rPr>
           <w:rFonts w:ascii="Arial" w:hAnsi="Arial" w:cs="Arial"/>
           <w:b/>
@@ -4766,7 +4809,7 @@
           <w:szCs w:val="22"/>
         </w:rPr>
       </w:pPr>
-      <w:bookmarkStart w:id="2" w:name="_Toc153535987"/>
+      <w:bookmarkStart w:id="2" w:name="_Toc153884981"/>
       <w:r>
         <w:rPr>
           <w:rFonts w:ascii="Arial" w:hAnsi="Arial" w:cs="Arial"/>
@@ -5123,6 +5166,7 @@
     </w:p>
     <w:p>
       <w:pPr>
+        <w:spacing w:after="0"/>
         <w:rPr>
           <w:rFonts w:ascii="Arial" w:hAnsi="Arial" w:cs="Arial"/>
         </w:rPr>
@@ -5137,6 +5181,7 @@
     <w:p>
       <w:pPr>
         <w:pStyle w:val="Heading1"/>
+        <w:spacing w:before="0"/>
         <w:rPr>
           <w:rFonts w:ascii="Arial" w:hAnsi="Arial" w:cs="Arial"/>
           <w:b/>
@@ -5145,7 +5190,7 @@
           <w:szCs w:val="22"/>
         </w:rPr>
       </w:pPr>
-      <w:bookmarkStart w:id="3" w:name="_Toc153535988"/>
+      <w:bookmarkStart w:id="3" w:name="_Toc153884982"/>
       <w:r>
         <w:rPr>
           <w:rFonts w:ascii="Arial" w:hAnsi="Arial" w:cs="Arial"/>
@@ -5410,6 +5455,7 @@
     <w:p>
       <w:pPr>
         <w:pStyle w:val="Heading1"/>
+        <w:spacing w:before="0"/>
         <w:rPr>
           <w:rFonts w:ascii="Arial" w:hAnsi="Arial" w:cs="Arial"/>
           <w:b/>
@@ -5418,7 +5464,7 @@
           <w:szCs w:val="22"/>
         </w:rPr>
       </w:pPr>
-      <w:bookmarkStart w:id="4" w:name="_Toc153535989"/>
+      <w:bookmarkStart w:id="4" w:name="_Toc153884983"/>
       <w:r>
         <w:rPr>
           <w:rFonts w:ascii="Arial" w:hAnsi="Arial" w:cs="Arial"/>
@@ -5866,6 +5912,7 @@
     <w:p>
       <w:pPr>
         <w:pStyle w:val="Heading1"/>
+        <w:spacing w:before="0"/>
         <w:rPr>
           <w:rFonts w:ascii="Arial" w:hAnsi="Arial" w:cs="Arial"/>
           <w:b/>
@@ -5875,7 +5922,7 @@
           <w:u w:val="single"/>
         </w:rPr>
       </w:pPr>
-      <w:bookmarkStart w:id="5" w:name="_Toc153535990"/>
+      <w:bookmarkStart w:id="5" w:name="_Toc153884984"/>
       <w:r>
         <w:rPr>
           <w:rFonts w:ascii="Arial" w:hAnsi="Arial" w:cs="Arial"/>
@@ -6271,6 +6318,7 @@
     </w:p>
     <w:p>
       <w:pPr>
+        <w:spacing w:after="0"/>
         <w:rPr>
           <w:rFonts w:ascii="Arial" w:hAnsi="Arial" w:cs="Arial"/>
         </w:rPr>
@@ -6285,6 +6333,7 @@
     <w:p>
       <w:pPr>
         <w:pStyle w:val="Heading1"/>
+        <w:spacing w:before="0"/>
         <w:rPr>
           <w:rFonts w:ascii="Arial" w:hAnsi="Arial" w:cs="Arial"/>
           <w:b/>
@@ -6293,7 +6342,7 @@
           <w:szCs w:val="22"/>
         </w:rPr>
       </w:pPr>
-      <w:bookmarkStart w:id="6" w:name="_Toc153535991"/>
+      <w:bookmarkStart w:id="6" w:name="_Toc153884985"/>
       <w:r>
         <w:rPr>
           <w:rFonts w:ascii="Arial" w:hAnsi="Arial" w:cs="Arial"/>
@@ -6601,27 +6650,7 @@
           <w:sz w:val="18"/>
           <w:szCs w:val="18"/>
         </w:rPr>
-        <w:t>cd</w:t>
-      </w:r>
-      <w:proofErr w:type="gramStart"/>
-      <w:r>
-        <w:rPr>
-          <w:rFonts w:ascii="Consolas" w:hAnsi="Consolas" w:cs="Arial"/>
-          <w:color w:val="0070C0"/>
-          <w:sz w:val="18"/>
-          <w:szCs w:val="18"/>
-        </w:rPr>
-        <w:t xml:space="preserve"> ..</w:t>
-      </w:r>
-      <w:proofErr w:type="gramEnd"/>
-      <w:r>
-        <w:rPr>
-          <w:rFonts w:ascii="Consolas" w:hAnsi="Consolas" w:cs="Arial"/>
-          <w:color w:val="0070C0"/>
-          <w:sz w:val="18"/>
-          <w:szCs w:val="18"/>
-        </w:rPr>
-        <w:t>/..</w:t>
+        <w:t>cd ../..</w:t>
       </w:r>
       <w:r>
         <w:rPr>
@@ -6773,6 +6802,7 @@
     </w:p>
     <w:p>
       <w:pPr>
+        <w:spacing w:after="0"/>
         <w:rPr>
           <w:rFonts w:ascii="Arial" w:hAnsi="Arial" w:cs="Arial"/>
         </w:rPr>
@@ -6787,6 +6817,7 @@
     <w:p>
       <w:pPr>
         <w:pStyle w:val="Heading1"/>
+        <w:spacing w:before="0"/>
         <w:rPr>
           <w:rFonts w:ascii="Arial" w:hAnsi="Arial" w:cs="Arial"/>
           <w:b/>
@@ -6795,7 +6826,7 @@
           <w:szCs w:val="22"/>
         </w:rPr>
       </w:pPr>
-      <w:bookmarkStart w:id="7" w:name="_Toc153535992"/>
+      <w:bookmarkStart w:id="7" w:name="_Toc153884986"/>
       <w:r>
         <w:rPr>
           <w:rFonts w:ascii="Arial" w:hAnsi="Arial" w:cs="Arial"/>
@@ -6971,27 +7002,7 @@
           <w:sz w:val="18"/>
           <w:szCs w:val="18"/>
         </w:rPr>
-        <w:t xml:space="preserve"> -p edificio/</w:t>
-      </w:r>
-      <w:proofErr w:type="gramStart"/>
-      <w:r>
-        <w:rPr>
-          <w:rFonts w:ascii="Arial" w:hAnsi="Arial" w:cs="Arial"/>
-          <w:color w:val="0070C0"/>
-          <w:sz w:val="18"/>
-          <w:szCs w:val="18"/>
-        </w:rPr>
-        <w:t>oficina{</w:t>
-      </w:r>
-      <w:proofErr w:type="gramEnd"/>
-      <w:r>
-        <w:rPr>
-          <w:rFonts w:ascii="Arial" w:hAnsi="Arial" w:cs="Arial"/>
-          <w:color w:val="0070C0"/>
-          <w:sz w:val="18"/>
-          <w:szCs w:val="18"/>
-        </w:rPr>
-        <w:t>1,2}</w:t>
+        <w:t xml:space="preserve"> -p edificio/oficina{1,2}</w:t>
       </w:r>
       <w:r>
         <w:rPr>
@@ -7170,6 +7181,7 @@
     </w:p>
     <w:p>
       <w:pPr>
+        <w:spacing w:after="0"/>
         <w:rPr>
           <w:rFonts w:ascii="Arial" w:hAnsi="Arial" w:cs="Arial"/>
         </w:rPr>
@@ -7184,6 +7196,7 @@
     <w:p>
       <w:pPr>
         <w:pStyle w:val="Heading1"/>
+        <w:spacing w:before="0"/>
         <w:rPr>
           <w:rFonts w:ascii="Arial" w:hAnsi="Arial" w:cs="Arial"/>
           <w:b/>
@@ -7192,7 +7205,7 @@
           <w:szCs w:val="22"/>
         </w:rPr>
       </w:pPr>
-      <w:bookmarkStart w:id="8" w:name="_Toc153535993"/>
+      <w:bookmarkStart w:id="8" w:name="_Toc153884987"/>
       <w:r>
         <w:rPr>
           <w:rFonts w:ascii="Arial" w:hAnsi="Arial" w:cs="Arial"/>
@@ -7704,6 +7717,7 @@
     </w:p>
     <w:p>
       <w:pPr>
+        <w:spacing w:after="0"/>
         <w:rPr>
           <w:rFonts w:ascii="Arial" w:hAnsi="Arial" w:cs="Arial"/>
           <w:sz w:val="18"/>
@@ -7722,6 +7736,7 @@
     <w:p>
       <w:pPr>
         <w:pStyle w:val="Heading1"/>
+        <w:spacing w:before="0"/>
         <w:rPr>
           <w:rFonts w:ascii="Arial" w:hAnsi="Arial" w:cs="Arial"/>
           <w:b/>
@@ -7730,7 +7745,7 @@
           <w:szCs w:val="22"/>
         </w:rPr>
       </w:pPr>
-      <w:bookmarkStart w:id="9" w:name="_Toc153535994"/>
+      <w:bookmarkStart w:id="9" w:name="_Toc153884988"/>
       <w:r>
         <w:rPr>
           <w:rFonts w:ascii="Arial" w:hAnsi="Arial" w:cs="Arial"/>
@@ -8071,13 +8086,14 @@
     <w:p>
       <w:pPr>
         <w:pStyle w:val="Heading1"/>
-        <w:rPr>
-          <w:rFonts w:ascii="Arial" w:hAnsi="Arial" w:cs="Arial"/>
-          <w:b/>
-          <w:bCs/>
-        </w:rPr>
-      </w:pPr>
-      <w:bookmarkStart w:id="10" w:name="_Toc153535995"/>
+        <w:spacing w:before="0"/>
+        <w:rPr>
+          <w:rFonts w:ascii="Arial" w:hAnsi="Arial" w:cs="Arial"/>
+          <w:b/>
+          <w:bCs/>
+        </w:rPr>
+      </w:pPr>
+      <w:bookmarkStart w:id="10" w:name="_Toc153884989"/>
       <w:r>
         <w:rPr>
           <w:rFonts w:ascii="Arial" w:hAnsi="Arial" w:cs="Arial"/>
@@ -8085,21 +8101,14 @@
           <w:bCs/>
         </w:rPr>
         <w:lastRenderedPageBreak/>
-        <w:t>Práctica</w:t>
-      </w:r>
-      <w:r>
-        <w:rPr>
-          <w:rFonts w:ascii="Arial" w:hAnsi="Arial" w:cs="Arial"/>
-          <w:b/>
-          <w:bCs/>
-        </w:rPr>
-        <w:t xml:space="preserve"> 1</w:t>
+        <w:t>Práctica 1</w:t>
       </w:r>
       <w:bookmarkEnd w:id="10"/>
     </w:p>
     <w:p>
       <w:pPr>
         <w:pStyle w:val="Heading2"/>
+        <w:spacing w:before="0"/>
         <w:rPr>
           <w:rFonts w:ascii="Arial" w:hAnsi="Arial" w:cs="Arial"/>
           <w:b/>
@@ -8108,7 +8117,7 @@
           <w:szCs w:val="22"/>
         </w:rPr>
       </w:pPr>
-      <w:bookmarkStart w:id="11" w:name="_Toc153535996"/>
+      <w:bookmarkStart w:id="11" w:name="_Toc153884990"/>
       <w:r>
         <w:rPr>
           <w:rFonts w:ascii="Arial" w:hAnsi="Arial" w:cs="Arial"/>
@@ -8117,17 +8126,7 @@
           <w:sz w:val="22"/>
           <w:szCs w:val="22"/>
         </w:rPr>
-        <w:t>Ejercicio</w:t>
-      </w:r>
-      <w:r>
-        <w:rPr>
-          <w:rFonts w:ascii="Arial" w:hAnsi="Arial" w:cs="Arial"/>
-          <w:b/>
-          <w:bCs/>
-          <w:sz w:val="22"/>
-          <w:szCs w:val="22"/>
-        </w:rPr>
-        <w:t>1.</w:t>
+        <w:t>Ejercicio1.</w:t>
       </w:r>
       <w:bookmarkEnd w:id="11"/>
     </w:p>
@@ -8146,7 +8145,7 @@
           <w:b/>
           <w:bCs/>
         </w:rPr>
-        <w:t>Abrir un terminal. Examinar el directorio en el que nos</w:t>
+        <w:t>Abrir un terminal. Examinar el directorio en el que nos ha situado el sistema por</w:t>
       </w:r>
       <w:r>
         <w:rPr>
@@ -8162,71 +8161,7 @@
           <w:b/>
           <w:bCs/>
         </w:rPr>
-        <w:t>ha situado el sistema por</w:t>
-      </w:r>
-      <w:r>
-        <w:rPr>
-          <w:rFonts w:ascii="Arial" w:hAnsi="Arial" w:cs="Arial"/>
-          <w:b/>
-          <w:bCs/>
-        </w:rPr>
-        <w:t xml:space="preserve"> </w:t>
-      </w:r>
-      <w:r>
-        <w:rPr>
-          <w:rFonts w:ascii="Arial" w:hAnsi="Arial" w:cs="Arial"/>
-          <w:b/>
-          <w:bCs/>
-        </w:rPr>
-        <w:t>defecto. Este directorio recibe el nombre de</w:t>
-      </w:r>
-      <w:r>
-        <w:rPr>
-          <w:rFonts w:ascii="Arial" w:hAnsi="Arial" w:cs="Arial"/>
-          <w:b/>
-          <w:bCs/>
-        </w:rPr>
-        <w:t xml:space="preserve"> </w:t>
-      </w:r>
-      <w:r>
-        <w:rPr>
-          <w:rFonts w:ascii="Arial" w:hAnsi="Arial" w:cs="Arial"/>
-          <w:b/>
-          <w:bCs/>
-        </w:rPr>
-        <w:t>personal y en principio es donde</w:t>
-      </w:r>
-      <w:r>
-        <w:rPr>
-          <w:rFonts w:ascii="Arial" w:hAnsi="Arial" w:cs="Arial"/>
-          <w:b/>
-          <w:bCs/>
-        </w:rPr>
-        <w:t xml:space="preserve"> </w:t>
-      </w:r>
-      <w:r>
-        <w:rPr>
-          <w:rFonts w:ascii="Arial" w:hAnsi="Arial" w:cs="Arial"/>
-          <w:b/>
-          <w:bCs/>
-        </w:rPr>
-        <w:t>tenemos permisos para crear carpetas y</w:t>
-      </w:r>
-      <w:r>
-        <w:rPr>
-          <w:rFonts w:ascii="Arial" w:hAnsi="Arial" w:cs="Arial"/>
-          <w:b/>
-          <w:bCs/>
-        </w:rPr>
-        <w:t xml:space="preserve"> </w:t>
-      </w:r>
-      <w:r>
-        <w:rPr>
-          <w:rFonts w:ascii="Arial" w:hAnsi="Arial" w:cs="Arial"/>
-          <w:b/>
-          <w:bCs/>
-        </w:rPr>
-        <w:t>dejar nuestros documentos.</w:t>
+        <w:t>defecto. Este directorio recibe el nombre de personal y en principio es donde tenemos permisos para crear carpetas y dejar nuestros documentos.</w:t>
       </w:r>
     </w:p>
     <w:p>
@@ -8294,6 +8229,7 @@
     <w:p>
       <w:pPr>
         <w:pStyle w:val="Heading2"/>
+        <w:spacing w:before="0"/>
         <w:rPr>
           <w:rFonts w:ascii="Arial" w:hAnsi="Arial" w:cs="Arial"/>
           <w:b/>
@@ -8302,7 +8238,7 @@
           <w:szCs w:val="22"/>
         </w:rPr>
       </w:pPr>
-      <w:bookmarkStart w:id="12" w:name="_Toc153535997"/>
+      <w:bookmarkStart w:id="12" w:name="_Toc153884991"/>
       <w:r>
         <w:rPr>
           <w:rFonts w:ascii="Arial" w:hAnsi="Arial" w:cs="Arial"/>
@@ -8311,17 +8247,7 @@
           <w:sz w:val="22"/>
           <w:szCs w:val="22"/>
         </w:rPr>
-        <w:t>Ejercicio2</w:t>
-      </w:r>
-      <w:r>
-        <w:rPr>
-          <w:rFonts w:ascii="Arial" w:hAnsi="Arial" w:cs="Arial"/>
-          <w:b/>
-          <w:bCs/>
-          <w:sz w:val="22"/>
-          <w:szCs w:val="22"/>
-        </w:rPr>
-        <w:t>.</w:t>
+        <w:t>Ejercicio2.</w:t>
       </w:r>
       <w:bookmarkEnd w:id="12"/>
       <w:r>
@@ -8418,6 +8344,7 @@
     <w:p>
       <w:pPr>
         <w:pStyle w:val="Heading2"/>
+        <w:spacing w:before="0"/>
         <w:rPr>
           <w:rFonts w:ascii="Arial" w:hAnsi="Arial" w:cs="Arial"/>
           <w:b/>
@@ -8426,7 +8353,7 @@
           <w:szCs w:val="22"/>
         </w:rPr>
       </w:pPr>
-      <w:bookmarkStart w:id="13" w:name="_Toc153535998"/>
+      <w:bookmarkStart w:id="13" w:name="_Toc153884992"/>
       <w:r>
         <w:rPr>
           <w:rFonts w:ascii="Arial" w:hAnsi="Arial" w:cs="Arial"/>
@@ -8435,8 +8362,9 @@
           <w:sz w:val="22"/>
           <w:szCs w:val="22"/>
         </w:rPr>
-        <w:t>Ejercicio</w:t>
-      </w:r>
+        <w:t>Ejercicio3.</w:t>
+      </w:r>
+      <w:bookmarkEnd w:id="13"/>
       <w:r>
         <w:rPr>
           <w:rFonts w:ascii="Arial" w:hAnsi="Arial" w:cs="Arial"/>
@@ -8445,17 +8373,6 @@
           <w:sz w:val="22"/>
           <w:szCs w:val="22"/>
         </w:rPr>
-        <w:t>3.</w:t>
-      </w:r>
-      <w:bookmarkEnd w:id="13"/>
-      <w:r>
-        <w:rPr>
-          <w:rFonts w:ascii="Arial" w:hAnsi="Arial" w:cs="Arial"/>
-          <w:b/>
-          <w:bCs/>
-          <w:sz w:val="22"/>
-          <w:szCs w:val="22"/>
-        </w:rPr>
         <w:t xml:space="preserve"> </w:t>
       </w:r>
     </w:p>
@@ -8474,31 +8391,7 @@
           <w:b/>
           <w:bCs/>
         </w:rPr>
-        <w:t>Accede desde el directorio personal a los siguientes</w:t>
-      </w:r>
-      <w:r>
-        <w:rPr>
-          <w:rFonts w:ascii="Arial" w:hAnsi="Arial" w:cs="Arial"/>
-          <w:b/>
-          <w:bCs/>
-        </w:rPr>
-        <w:t xml:space="preserve"> </w:t>
-      </w:r>
-      <w:r>
-        <w:rPr>
-          <w:rFonts w:ascii="Arial" w:hAnsi="Arial" w:cs="Arial"/>
-          <w:b/>
-          <w:bCs/>
-        </w:rPr>
-        <w:t>directorios</w:t>
-      </w:r>
-      <w:r>
-        <w:rPr>
-          <w:rFonts w:ascii="Arial" w:hAnsi="Arial" w:cs="Arial"/>
-          <w:b/>
-          <w:bCs/>
-        </w:rPr>
-        <w:t>:</w:t>
+        <w:t>Accede desde el directorio personal a los siguientes directorios:</w:t>
       </w:r>
     </w:p>
     <w:p>
@@ -8542,11 +8435,6 @@
           <w:rFonts w:ascii="Arial" w:hAnsi="Arial" w:cs="Arial"/>
         </w:rPr>
         <w:tab/>
-      </w:r>
-      <w:r>
-        <w:rPr>
-          <w:rFonts w:ascii="Arial" w:hAnsi="Arial" w:cs="Arial"/>
-        </w:rPr>
         <w:t>/home</w:t>
       </w:r>
       <w:r>
@@ -8569,11 +8457,6 @@
           <w:rFonts w:ascii="Arial" w:hAnsi="Arial" w:cs="Arial"/>
         </w:rPr>
         <w:tab/>
-      </w:r>
-      <w:r>
-        <w:rPr>
-          <w:rFonts w:ascii="Arial" w:hAnsi="Arial" w:cs="Arial"/>
-        </w:rPr>
         <w:t>/</w:t>
       </w:r>
       <w:proofErr w:type="spellStart"/>
@@ -8820,6 +8703,7 @@
     <w:p>
       <w:pPr>
         <w:pStyle w:val="Heading2"/>
+        <w:spacing w:before="0"/>
         <w:rPr>
           <w:rFonts w:ascii="Arial" w:hAnsi="Arial" w:cs="Arial"/>
           <w:b/>
@@ -8828,7 +8712,7 @@
           <w:szCs w:val="22"/>
         </w:rPr>
       </w:pPr>
-      <w:bookmarkStart w:id="14" w:name="_Toc153535999"/>
+      <w:bookmarkStart w:id="14" w:name="_Toc153884993"/>
       <w:r>
         <w:rPr>
           <w:rFonts w:ascii="Arial" w:hAnsi="Arial" w:cs="Arial"/>
@@ -8837,8 +8721,9 @@
           <w:sz w:val="22"/>
           <w:szCs w:val="22"/>
         </w:rPr>
-        <w:t>Ejercicio4</w:t>
-      </w:r>
+        <w:t>Ejercicio4.</w:t>
+      </w:r>
+      <w:bookmarkEnd w:id="14"/>
       <w:r>
         <w:rPr>
           <w:rFonts w:ascii="Arial" w:hAnsi="Arial" w:cs="Arial"/>
@@ -8847,287 +8732,274 @@
           <w:sz w:val="22"/>
           <w:szCs w:val="22"/>
         </w:rPr>
-        <w:t>.</w:t>
-      </w:r>
-      <w:bookmarkEnd w:id="14"/>
-      <w:r>
-        <w:rPr>
-          <w:rFonts w:ascii="Arial" w:hAnsi="Arial" w:cs="Arial"/>
-          <w:b/>
-          <w:bCs/>
+        <w:t xml:space="preserve"> </w:t>
+      </w:r>
+    </w:p>
+    <w:p>
+      <w:pPr>
+        <w:spacing w:after="0" w:line="276" w:lineRule="auto"/>
+        <w:rPr>
+          <w:rFonts w:ascii="Arial" w:hAnsi="Arial" w:cs="Arial"/>
+          <w:b/>
+          <w:bCs/>
+        </w:rPr>
+      </w:pPr>
+      <w:r>
+        <w:rPr>
+          <w:rFonts w:ascii="Arial" w:hAnsi="Arial" w:cs="Arial"/>
+          <w:b/>
+          <w:bCs/>
+        </w:rPr>
+        <w:t>Explica el contenido de los anteriores directorios del S.O.</w:t>
+      </w:r>
+    </w:p>
+    <w:p>
+      <w:pPr>
+        <w:spacing w:after="0" w:line="276" w:lineRule="auto"/>
+        <w:rPr>
+          <w:rFonts w:ascii="Arial" w:hAnsi="Arial" w:cs="Arial"/>
+        </w:rPr>
+      </w:pPr>
+      <w:r>
+        <w:rPr>
+          <w:rFonts w:ascii="Arial" w:hAnsi="Arial" w:cs="Arial"/>
+        </w:rPr>
+        <w:t>/</w:t>
+      </w:r>
+      <w:proofErr w:type="spellStart"/>
+      <w:r>
+        <w:rPr>
+          <w:rFonts w:ascii="Arial" w:hAnsi="Arial" w:cs="Arial"/>
+        </w:rPr>
+        <w:t>etc</w:t>
+      </w:r>
+      <w:proofErr w:type="spellEnd"/>
+      <w:r>
+        <w:rPr>
+          <w:rFonts w:ascii="Arial" w:hAnsi="Arial" w:cs="Arial"/>
+        </w:rPr>
+        <w:t>:</w:t>
+      </w:r>
+      <w:r>
+        <w:rPr>
+          <w:rFonts w:ascii="Arial" w:hAnsi="Arial" w:cs="Arial"/>
+        </w:rPr>
+        <w:tab/>
+      </w:r>
+      <w:r>
+        <w:rPr>
+          <w:rFonts w:ascii="Arial" w:hAnsi="Arial" w:cs="Arial"/>
+        </w:rPr>
+        <w:t>Contiene archivos de configuración del sistema.</w:t>
+      </w:r>
+    </w:p>
+    <w:p>
+      <w:pPr>
+        <w:spacing w:after="0" w:line="276" w:lineRule="auto"/>
+        <w:rPr>
+          <w:rFonts w:ascii="Arial" w:hAnsi="Arial" w:cs="Arial"/>
+        </w:rPr>
+      </w:pPr>
+      <w:r>
+        <w:rPr>
+          <w:rFonts w:ascii="Arial" w:hAnsi="Arial" w:cs="Arial"/>
+        </w:rPr>
+        <w:t>/</w:t>
+      </w:r>
+      <w:proofErr w:type="spellStart"/>
+      <w:r>
+        <w:rPr>
+          <w:rFonts w:ascii="Arial" w:hAnsi="Arial" w:cs="Arial"/>
+        </w:rPr>
+        <w:t>root</w:t>
+      </w:r>
+      <w:proofErr w:type="spellEnd"/>
+      <w:r>
+        <w:rPr>
+          <w:rFonts w:ascii="Arial" w:hAnsi="Arial" w:cs="Arial"/>
+        </w:rPr>
+        <w:t>:</w:t>
+      </w:r>
+      <w:r>
+        <w:rPr>
+          <w:rFonts w:ascii="Arial" w:hAnsi="Arial" w:cs="Arial"/>
+        </w:rPr>
+        <w:tab/>
+      </w:r>
+      <w:r>
+        <w:rPr>
+          <w:rFonts w:ascii="Arial" w:hAnsi="Arial" w:cs="Arial"/>
+        </w:rPr>
+        <w:t xml:space="preserve">Directorio personal del </w:t>
+      </w:r>
+      <w:proofErr w:type="spellStart"/>
+      <w:r>
+        <w:rPr>
+          <w:rFonts w:ascii="Arial" w:hAnsi="Arial" w:cs="Arial"/>
+        </w:rPr>
+        <w:t>superusuario</w:t>
+      </w:r>
+      <w:proofErr w:type="spellEnd"/>
+      <w:r>
+        <w:rPr>
+          <w:rFonts w:ascii="Arial" w:hAnsi="Arial" w:cs="Arial"/>
+        </w:rPr>
+        <w:t xml:space="preserve"> (</w:t>
+      </w:r>
+      <w:proofErr w:type="spellStart"/>
+      <w:r>
+        <w:rPr>
+          <w:rFonts w:ascii="Arial" w:hAnsi="Arial" w:cs="Arial"/>
+        </w:rPr>
+        <w:t>root</w:t>
+      </w:r>
+      <w:proofErr w:type="spellEnd"/>
+      <w:r>
+        <w:rPr>
+          <w:rFonts w:ascii="Arial" w:hAnsi="Arial" w:cs="Arial"/>
+        </w:rPr>
+        <w:t>).</w:t>
+      </w:r>
+    </w:p>
+    <w:p>
+      <w:pPr>
+        <w:spacing w:after="0" w:line="276" w:lineRule="auto"/>
+        <w:rPr>
+          <w:rFonts w:ascii="Arial" w:hAnsi="Arial" w:cs="Arial"/>
+        </w:rPr>
+      </w:pPr>
+      <w:r>
+        <w:rPr>
+          <w:rFonts w:ascii="Arial" w:hAnsi="Arial" w:cs="Arial"/>
+        </w:rPr>
+        <w:t>/home:</w:t>
+      </w:r>
+      <w:r>
+        <w:rPr>
+          <w:rFonts w:ascii="Arial" w:hAnsi="Arial" w:cs="Arial"/>
+        </w:rPr>
+        <w:tab/>
+      </w:r>
+      <w:r>
+        <w:rPr>
+          <w:rFonts w:ascii="Arial" w:hAnsi="Arial" w:cs="Arial"/>
+        </w:rPr>
+        <w:t>Directorios personales de los usuarios del sistema.</w:t>
+      </w:r>
+    </w:p>
+    <w:p>
+      <w:pPr>
+        <w:spacing w:after="0" w:line="276" w:lineRule="auto"/>
+        <w:rPr>
+          <w:rFonts w:ascii="Arial" w:hAnsi="Arial" w:cs="Arial"/>
+        </w:rPr>
+      </w:pPr>
+      <w:r>
+        <w:rPr>
+          <w:rFonts w:ascii="Arial" w:hAnsi="Arial" w:cs="Arial"/>
+        </w:rPr>
+        <w:t>/</w:t>
+      </w:r>
+      <w:proofErr w:type="spellStart"/>
+      <w:r>
+        <w:rPr>
+          <w:rFonts w:ascii="Arial" w:hAnsi="Arial" w:cs="Arial"/>
+        </w:rPr>
+        <w:t>boot</w:t>
+      </w:r>
+      <w:proofErr w:type="spellEnd"/>
+      <w:r>
+        <w:rPr>
+          <w:rFonts w:ascii="Arial" w:hAnsi="Arial" w:cs="Arial"/>
+        </w:rPr>
+        <w:t>:</w:t>
+      </w:r>
+      <w:r>
+        <w:rPr>
+          <w:rFonts w:ascii="Arial" w:hAnsi="Arial" w:cs="Arial"/>
+        </w:rPr>
+        <w:tab/>
+      </w:r>
+      <w:r>
+        <w:rPr>
+          <w:rFonts w:ascii="Arial" w:hAnsi="Arial" w:cs="Arial"/>
+        </w:rPr>
+        <w:t>Almacena archivos necesarios para el arranque del sistema.</w:t>
+      </w:r>
+    </w:p>
+    <w:p>
+      <w:pPr>
+        <w:spacing w:after="0" w:line="276" w:lineRule="auto"/>
+        <w:rPr>
+          <w:rFonts w:ascii="Arial" w:hAnsi="Arial" w:cs="Arial"/>
+        </w:rPr>
+      </w:pPr>
+      <w:r>
+        <w:rPr>
+          <w:rFonts w:ascii="Arial" w:hAnsi="Arial" w:cs="Arial"/>
+        </w:rPr>
+        <w:t>/</w:t>
+      </w:r>
+      <w:proofErr w:type="spellStart"/>
+      <w:r>
+        <w:rPr>
+          <w:rFonts w:ascii="Arial" w:hAnsi="Arial" w:cs="Arial"/>
+        </w:rPr>
+        <w:t>bin</w:t>
+      </w:r>
+      <w:proofErr w:type="spellEnd"/>
+      <w:r>
+        <w:rPr>
+          <w:rFonts w:ascii="Arial" w:hAnsi="Arial" w:cs="Arial"/>
+        </w:rPr>
+        <w:t>:</w:t>
+      </w:r>
+      <w:r>
+        <w:rPr>
+          <w:rFonts w:ascii="Arial" w:hAnsi="Arial" w:cs="Arial"/>
+        </w:rPr>
+        <w:tab/>
+      </w:r>
+      <w:r>
+        <w:rPr>
+          <w:rFonts w:ascii="Arial" w:hAnsi="Arial" w:cs="Arial"/>
+        </w:rPr>
+        <w:t>Contiene programas binarios esenciales para el uso básico del sistema.</w:t>
+      </w:r>
+    </w:p>
+    <w:p>
+      <w:pPr>
+        <w:pStyle w:val="Heading2"/>
+        <w:spacing w:before="0"/>
+        <w:rPr>
+          <w:rFonts w:ascii="Arial" w:hAnsi="Arial" w:cs="Arial"/>
           <w:sz w:val="22"/>
           <w:szCs w:val="22"/>
         </w:rPr>
-        <w:t xml:space="preserve"> </w:t>
-      </w:r>
-    </w:p>
-    <w:p>
-      <w:pPr>
-        <w:spacing w:after="0" w:line="276" w:lineRule="auto"/>
-        <w:rPr>
-          <w:rFonts w:ascii="Arial" w:hAnsi="Arial" w:cs="Arial"/>
-          <w:b/>
-          <w:bCs/>
-        </w:rPr>
-      </w:pPr>
-      <w:r>
-        <w:rPr>
-          <w:rFonts w:ascii="Arial" w:hAnsi="Arial" w:cs="Arial"/>
-          <w:b/>
-          <w:bCs/>
-        </w:rPr>
-        <w:t>Explica el contenido de los anteriores directorios del S.O.</w:t>
-      </w:r>
-    </w:p>
-    <w:p>
-      <w:pPr>
-        <w:spacing w:after="0" w:line="276" w:lineRule="auto"/>
-        <w:rPr>
-          <w:rFonts w:ascii="Arial" w:hAnsi="Arial" w:cs="Arial"/>
-        </w:rPr>
-      </w:pPr>
-      <w:r>
-        <w:rPr>
-          <w:rFonts w:ascii="Arial" w:hAnsi="Arial" w:cs="Arial"/>
-        </w:rPr>
-        <w:t>/</w:t>
-      </w:r>
-      <w:proofErr w:type="spellStart"/>
-      <w:r>
-        <w:rPr>
-          <w:rFonts w:ascii="Arial" w:hAnsi="Arial" w:cs="Arial"/>
-        </w:rPr>
-        <w:t>etc</w:t>
-      </w:r>
-      <w:proofErr w:type="spellEnd"/>
-      <w:r>
-        <w:rPr>
-          <w:rFonts w:ascii="Arial" w:hAnsi="Arial" w:cs="Arial"/>
-        </w:rPr>
-        <w:t>:</w:t>
-      </w:r>
-      <w:r>
-        <w:rPr>
-          <w:rFonts w:ascii="Arial" w:hAnsi="Arial" w:cs="Arial"/>
-        </w:rPr>
-        <w:tab/>
-      </w:r>
-      <w:r>
-        <w:rPr>
-          <w:rFonts w:ascii="Arial" w:hAnsi="Arial" w:cs="Arial"/>
-        </w:rPr>
-        <w:t>Contiene archivos de configuración del sistema.</w:t>
-      </w:r>
-    </w:p>
-    <w:p>
-      <w:pPr>
-        <w:spacing w:after="0" w:line="276" w:lineRule="auto"/>
-        <w:rPr>
-          <w:rFonts w:ascii="Arial" w:hAnsi="Arial" w:cs="Arial"/>
-        </w:rPr>
-      </w:pPr>
-      <w:r>
-        <w:rPr>
-          <w:rFonts w:ascii="Arial" w:hAnsi="Arial" w:cs="Arial"/>
-        </w:rPr>
-        <w:t>/</w:t>
-      </w:r>
-      <w:proofErr w:type="spellStart"/>
-      <w:r>
-        <w:rPr>
-          <w:rFonts w:ascii="Arial" w:hAnsi="Arial" w:cs="Arial"/>
-        </w:rPr>
-        <w:t>root</w:t>
-      </w:r>
-      <w:proofErr w:type="spellEnd"/>
-      <w:r>
-        <w:rPr>
-          <w:rFonts w:ascii="Arial" w:hAnsi="Arial" w:cs="Arial"/>
-        </w:rPr>
-        <w:t>:</w:t>
-      </w:r>
-      <w:r>
-        <w:rPr>
-          <w:rFonts w:ascii="Arial" w:hAnsi="Arial" w:cs="Arial"/>
-        </w:rPr>
-        <w:tab/>
-      </w:r>
-      <w:r>
-        <w:rPr>
-          <w:rFonts w:ascii="Arial" w:hAnsi="Arial" w:cs="Arial"/>
-        </w:rPr>
-        <w:t xml:space="preserve">Directorio personal del </w:t>
-      </w:r>
-      <w:proofErr w:type="spellStart"/>
-      <w:r>
-        <w:rPr>
-          <w:rFonts w:ascii="Arial" w:hAnsi="Arial" w:cs="Arial"/>
-        </w:rPr>
-        <w:t>superusuario</w:t>
-      </w:r>
-      <w:proofErr w:type="spellEnd"/>
-      <w:r>
-        <w:rPr>
-          <w:rFonts w:ascii="Arial" w:hAnsi="Arial" w:cs="Arial"/>
-        </w:rPr>
-        <w:t xml:space="preserve"> (</w:t>
-      </w:r>
-      <w:proofErr w:type="spellStart"/>
-      <w:r>
-        <w:rPr>
-          <w:rFonts w:ascii="Arial" w:hAnsi="Arial" w:cs="Arial"/>
-        </w:rPr>
-        <w:t>root</w:t>
-      </w:r>
-      <w:proofErr w:type="spellEnd"/>
-      <w:r>
-        <w:rPr>
-          <w:rFonts w:ascii="Arial" w:hAnsi="Arial" w:cs="Arial"/>
-        </w:rPr>
-        <w:t>).</w:t>
-      </w:r>
-    </w:p>
-    <w:p>
-      <w:pPr>
-        <w:spacing w:after="0" w:line="276" w:lineRule="auto"/>
-        <w:rPr>
-          <w:rFonts w:ascii="Arial" w:hAnsi="Arial" w:cs="Arial"/>
-        </w:rPr>
-      </w:pPr>
-      <w:r>
-        <w:rPr>
-          <w:rFonts w:ascii="Arial" w:hAnsi="Arial" w:cs="Arial"/>
-        </w:rPr>
-        <w:t>/home:</w:t>
-      </w:r>
-      <w:r>
-        <w:rPr>
-          <w:rFonts w:ascii="Arial" w:hAnsi="Arial" w:cs="Arial"/>
-        </w:rPr>
-        <w:tab/>
-      </w:r>
-      <w:r>
-        <w:rPr>
-          <w:rFonts w:ascii="Arial" w:hAnsi="Arial" w:cs="Arial"/>
-        </w:rPr>
-        <w:t>Directorios personales de los usuarios del sistema.</w:t>
-      </w:r>
-    </w:p>
-    <w:p>
-      <w:pPr>
-        <w:spacing w:after="0" w:line="276" w:lineRule="auto"/>
-        <w:rPr>
-          <w:rFonts w:ascii="Arial" w:hAnsi="Arial" w:cs="Arial"/>
-        </w:rPr>
-      </w:pPr>
-      <w:r>
-        <w:rPr>
-          <w:rFonts w:ascii="Arial" w:hAnsi="Arial" w:cs="Arial"/>
-        </w:rPr>
-        <w:t>/</w:t>
-      </w:r>
-      <w:proofErr w:type="spellStart"/>
-      <w:r>
-        <w:rPr>
-          <w:rFonts w:ascii="Arial" w:hAnsi="Arial" w:cs="Arial"/>
-        </w:rPr>
-        <w:t>boot</w:t>
-      </w:r>
-      <w:proofErr w:type="spellEnd"/>
-      <w:r>
-        <w:rPr>
-          <w:rFonts w:ascii="Arial" w:hAnsi="Arial" w:cs="Arial"/>
-        </w:rPr>
-        <w:t>:</w:t>
-      </w:r>
-      <w:r>
-        <w:rPr>
-          <w:rFonts w:ascii="Arial" w:hAnsi="Arial" w:cs="Arial"/>
-        </w:rPr>
-        <w:tab/>
-      </w:r>
-      <w:r>
-        <w:rPr>
-          <w:rFonts w:ascii="Arial" w:hAnsi="Arial" w:cs="Arial"/>
-        </w:rPr>
-        <w:t>Almacena archivos necesarios para el arranque del sistema.</w:t>
-      </w:r>
-    </w:p>
-    <w:p>
-      <w:pPr>
-        <w:spacing w:after="0" w:line="276" w:lineRule="auto"/>
-        <w:rPr>
-          <w:rFonts w:ascii="Arial" w:hAnsi="Arial" w:cs="Arial"/>
-        </w:rPr>
-      </w:pPr>
-      <w:r>
-        <w:rPr>
-          <w:rFonts w:ascii="Arial" w:hAnsi="Arial" w:cs="Arial"/>
-        </w:rPr>
-        <w:t>/</w:t>
-      </w:r>
-      <w:proofErr w:type="spellStart"/>
-      <w:r>
-        <w:rPr>
-          <w:rFonts w:ascii="Arial" w:hAnsi="Arial" w:cs="Arial"/>
-        </w:rPr>
-        <w:t>bin</w:t>
-      </w:r>
-      <w:proofErr w:type="spellEnd"/>
-      <w:r>
-        <w:rPr>
-          <w:rFonts w:ascii="Arial" w:hAnsi="Arial" w:cs="Arial"/>
-        </w:rPr>
-        <w:t>:</w:t>
-      </w:r>
-      <w:r>
-        <w:rPr>
-          <w:rFonts w:ascii="Arial" w:hAnsi="Arial" w:cs="Arial"/>
-        </w:rPr>
-        <w:tab/>
-      </w:r>
-      <w:r>
-        <w:rPr>
-          <w:rFonts w:ascii="Arial" w:hAnsi="Arial" w:cs="Arial"/>
-        </w:rPr>
-        <w:t>Contiene programas binarios esenciales para el uso básico del sistema.</w:t>
-      </w:r>
+      </w:pPr>
     </w:p>
     <w:p>
       <w:pPr>
         <w:pStyle w:val="Heading2"/>
-        <w:rPr>
-          <w:rFonts w:ascii="Arial" w:hAnsi="Arial" w:cs="Arial"/>
+        <w:spacing w:before="0"/>
+        <w:rPr>
+          <w:rFonts w:ascii="Arial" w:hAnsi="Arial" w:cs="Arial"/>
+          <w:b/>
+          <w:bCs/>
           <w:sz w:val="22"/>
           <w:szCs w:val="22"/>
         </w:rPr>
       </w:pPr>
-      <w:bookmarkStart w:id="15" w:name="_Toc153536000"/>
-    </w:p>
-    <w:p>
-      <w:pPr>
-        <w:pStyle w:val="Heading2"/>
-        <w:rPr>
-          <w:rFonts w:ascii="Arial" w:hAnsi="Arial" w:cs="Arial"/>
+      <w:bookmarkStart w:id="15" w:name="_Toc153884994"/>
+      <w:r>
+        <w:rPr>
+          <w:rFonts w:ascii="Arial" w:hAnsi="Arial" w:cs="Arial"/>
+          <w:b/>
+          <w:bCs/>
           <w:sz w:val="22"/>
           <w:szCs w:val="22"/>
         </w:rPr>
-      </w:pPr>
-      <w:r>
-        <w:rPr>
-          <w:rFonts w:ascii="Arial" w:hAnsi="Arial" w:cs="Arial"/>
-          <w:sz w:val="22"/>
-          <w:szCs w:val="22"/>
-        </w:rPr>
-        <w:t>Ejercicio</w:t>
-      </w:r>
-      <w:r>
-        <w:rPr>
-          <w:rFonts w:ascii="Arial" w:hAnsi="Arial" w:cs="Arial"/>
-          <w:sz w:val="22"/>
-          <w:szCs w:val="22"/>
-        </w:rPr>
-        <w:t>5.</w:t>
+        <w:t>Ejercicio5.</w:t>
       </w:r>
       <w:bookmarkEnd w:id="15"/>
     </w:p>
@@ -9136,29 +9008,23 @@
         <w:spacing w:after="0" w:line="276" w:lineRule="auto"/>
         <w:rPr>
           <w:rFonts w:ascii="Arial" w:hAnsi="Arial" w:cs="Arial"/>
-        </w:rPr>
-      </w:pPr>
-      <w:r>
-        <w:rPr>
-          <w:rFonts w:ascii="Arial" w:hAnsi="Arial" w:cs="Arial"/>
-        </w:rPr>
-        <w:t>Desde cualquier lugar del sistema de directorios, acceder</w:t>
-      </w:r>
-      <w:r>
-        <w:rPr>
-          <w:rFonts w:ascii="Arial" w:hAnsi="Arial" w:cs="Arial"/>
-        </w:rPr>
-        <w:t xml:space="preserve"> </w:t>
-      </w:r>
-      <w:r>
-        <w:rPr>
-          <w:rFonts w:ascii="Arial" w:hAnsi="Arial" w:cs="Arial"/>
-        </w:rPr>
-        <w:t>en el directorio personal del usuario actual, utilizando el carácter</w:t>
-      </w:r>
-      <w:r>
-        <w:rPr>
-          <w:rFonts w:ascii="Arial" w:hAnsi="Arial" w:cs="Arial"/>
+          <w:b/>
+          <w:bCs/>
+        </w:rPr>
+      </w:pPr>
+      <w:r>
+        <w:rPr>
+          <w:rFonts w:ascii="Arial" w:hAnsi="Arial" w:cs="Arial"/>
+          <w:b/>
+          <w:bCs/>
+        </w:rPr>
+        <w:t>Desde cualquier lugar del sistema de directorios, acceder en el directorio personal del usuario actual, utilizando el carácter</w:t>
+      </w:r>
+      <w:r>
+        <w:rPr>
+          <w:rFonts w:ascii="Arial" w:hAnsi="Arial" w:cs="Arial"/>
+          <w:b/>
+          <w:bCs/>
         </w:rPr>
         <w:t xml:space="preserve"> ~.</w:t>
       </w:r>
@@ -9227,12 +9093,12 @@
     </w:p>
     <w:p>
       <w:pPr>
+        <w:spacing w:after="0"/>
         <w:rPr>
           <w:rFonts w:ascii="Arial" w:eastAsiaTheme="majorEastAsia" w:hAnsi="Arial" w:cs="Arial"/>
           <w:color w:val="2F5496" w:themeColor="accent1" w:themeShade="BF"/>
         </w:rPr>
       </w:pPr>
-      <w:bookmarkStart w:id="16" w:name="_Toc153536001"/>
       <w:r>
         <w:rPr>
           <w:rFonts w:ascii="Arial" w:hAnsi="Arial" w:cs="Arial"/>
@@ -9243,6 +9109,7 @@
     <w:p>
       <w:pPr>
         <w:pStyle w:val="Heading2"/>
+        <w:spacing w:before="0"/>
         <w:rPr>
           <w:rFonts w:ascii="Arial" w:hAnsi="Arial" w:cs="Arial"/>
           <w:b/>
@@ -9251,6 +9118,7 @@
           <w:szCs w:val="22"/>
         </w:rPr>
       </w:pPr>
+      <w:bookmarkStart w:id="16" w:name="_Toc153884995"/>
       <w:r>
         <w:rPr>
           <w:rFonts w:ascii="Arial" w:hAnsi="Arial" w:cs="Arial"/>
@@ -9289,31 +9157,7 @@
           <w:b/>
           <w:bCs/>
         </w:rPr>
-        <w:t>Crea en el directorio personal del usuario actual los siguientes</w:t>
-      </w:r>
-      <w:r>
-        <w:rPr>
-          <w:rFonts w:ascii="Arial" w:hAnsi="Arial" w:cs="Arial"/>
-          <w:b/>
-          <w:bCs/>
-        </w:rPr>
-        <w:t xml:space="preserve"> </w:t>
-      </w:r>
-      <w:r>
-        <w:rPr>
-          <w:rFonts w:ascii="Arial" w:hAnsi="Arial" w:cs="Arial"/>
-          <w:b/>
-          <w:bCs/>
-        </w:rPr>
-        <w:t>directorios:</w:t>
-      </w:r>
-      <w:r>
-        <w:rPr>
-          <w:rFonts w:ascii="Arial" w:hAnsi="Arial" w:cs="Arial"/>
-          <w:b/>
-          <w:bCs/>
-        </w:rPr>
-        <w:t xml:space="preserve"> </w:t>
+        <w:t xml:space="preserve">Crea en el directorio personal del usuario actual los siguientes directorios: </w:t>
       </w:r>
     </w:p>
     <w:p>
@@ -9368,14 +9212,7 @@
           <w:rFonts w:ascii="Arial" w:hAnsi="Arial" w:cs="Arial"/>
           <w:highlight w:val="yellow"/>
         </w:rPr>
-        <w:t>NOTA: En UNIX los nombres de archivo y directorio no pueden contener espacios en blanco</w:t>
-      </w:r>
-      <w:r>
-        <w:rPr>
-          <w:rFonts w:ascii="Arial" w:hAnsi="Arial" w:cs="Arial"/>
-          <w:highlight w:val="yellow"/>
-        </w:rPr>
-        <w:t>.</w:t>
+        <w:t>NOTA: En UNIX los nombres de archivo y directorio no pueden contener espacios en blanco.</w:t>
       </w:r>
     </w:p>
     <w:p>
@@ -9443,6 +9280,7 @@
     <w:p>
       <w:pPr>
         <w:pStyle w:val="Heading2"/>
+        <w:spacing w:before="0"/>
         <w:rPr>
           <w:rFonts w:ascii="Arial" w:hAnsi="Arial" w:cs="Arial"/>
           <w:b/>
@@ -9451,7 +9289,7 @@
           <w:szCs w:val="22"/>
         </w:rPr>
       </w:pPr>
-      <w:bookmarkStart w:id="17" w:name="_Toc153536002"/>
+      <w:bookmarkStart w:id="17" w:name="_Toc153884996"/>
       <w:r>
         <w:rPr>
           <w:rFonts w:ascii="Arial" w:hAnsi="Arial" w:cs="Arial"/>
@@ -9605,6 +9443,7 @@
     <w:p>
       <w:pPr>
         <w:pStyle w:val="Heading2"/>
+        <w:spacing w:before="0"/>
         <w:rPr>
           <w:rFonts w:ascii="Arial" w:hAnsi="Arial" w:cs="Arial"/>
           <w:b/>
@@ -9613,7 +9452,7 @@
           <w:szCs w:val="22"/>
         </w:rPr>
       </w:pPr>
-      <w:bookmarkStart w:id="18" w:name="_Toc153536003"/>
+      <w:bookmarkStart w:id="18" w:name="_Toc153884997"/>
       <w:r>
         <w:rPr>
           <w:rFonts w:ascii="Arial" w:hAnsi="Arial" w:cs="Arial"/>
@@ -9859,6 +9698,7 @@
     <w:p>
       <w:pPr>
         <w:pStyle w:val="Heading2"/>
+        <w:spacing w:before="0"/>
         <w:rPr>
           <w:rFonts w:ascii="Arial" w:hAnsi="Arial" w:cs="Arial"/>
           <w:b/>
@@ -9867,7 +9707,7 @@
           <w:szCs w:val="22"/>
         </w:rPr>
       </w:pPr>
-      <w:bookmarkStart w:id="19" w:name="_Toc153536004"/>
+      <w:bookmarkStart w:id="19" w:name="_Toc153884998"/>
       <w:r>
         <w:rPr>
           <w:rFonts w:ascii="Arial" w:hAnsi="Arial" w:cs="Arial"/>
@@ -10102,12 +9942,14 @@
         <w:spacing w:after="0" w:line="276" w:lineRule="auto"/>
         <w:rPr>
           <w:rFonts w:ascii="Arial" w:hAnsi="Arial" w:cs="Arial"/>
+          <w:lang w:val="en-US"/>
         </w:rPr>
       </w:pPr>
       <w:proofErr w:type="spellStart"/>
       <w:r>
         <w:rPr>
           <w:rFonts w:ascii="Arial" w:hAnsi="Arial" w:cs="Arial"/>
+          <w:lang w:val="en-US"/>
         </w:rPr>
         <w:t>testCa</w:t>
       </w:r>
@@ -10115,6 +9957,7 @@
       <w:r>
         <w:rPr>
           <w:rFonts w:ascii="Arial" w:hAnsi="Arial" w:cs="Arial"/>
+          <w:lang w:val="en-US"/>
         </w:rPr>
         <w:t xml:space="preserve"> </w:t>
       </w:r>
@@ -10122,6 +9965,7 @@
       <w:r>
         <w:rPr>
           <w:rFonts w:ascii="Arial" w:hAnsi="Arial" w:cs="Arial"/>
+          <w:lang w:val="en-US"/>
         </w:rPr>
         <w:t>testCb</w:t>
       </w:r>
@@ -10129,6 +9973,7 @@
       <w:r>
         <w:rPr>
           <w:rFonts w:ascii="Arial" w:hAnsi="Arial" w:cs="Arial"/>
+          <w:lang w:val="en-US"/>
         </w:rPr>
         <w:t xml:space="preserve"> </w:t>
       </w:r>
@@ -10136,6 +9981,7 @@
       <w:r>
         <w:rPr>
           <w:rFonts w:ascii="Arial" w:hAnsi="Arial" w:cs="Arial"/>
+          <w:lang w:val="en-US"/>
         </w:rPr>
         <w:t>testCc</w:t>
       </w:r>
@@ -10143,6 +9989,7 @@
       <w:r>
         <w:rPr>
           <w:rFonts w:ascii="Arial" w:hAnsi="Arial" w:cs="Arial"/>
+          <w:lang w:val="en-US"/>
         </w:rPr>
         <w:t xml:space="preserve"> </w:t>
       </w:r>
@@ -10150,6 +9997,7 @@
       <w:r>
         <w:rPr>
           <w:rFonts w:ascii="Arial" w:hAnsi="Arial" w:cs="Arial"/>
+          <w:lang w:val="en-US"/>
         </w:rPr>
         <w:t>TestDa</w:t>
       </w:r>
@@ -10157,6 +10005,7 @@
       <w:r>
         <w:rPr>
           <w:rFonts w:ascii="Arial" w:hAnsi="Arial" w:cs="Arial"/>
+          <w:lang w:val="en-US"/>
         </w:rPr>
         <w:t xml:space="preserve"> </w:t>
       </w:r>
@@ -10164,6 +10013,7 @@
       <w:r>
         <w:rPr>
           <w:rFonts w:ascii="Arial" w:hAnsi="Arial" w:cs="Arial"/>
+          <w:lang w:val="en-US"/>
         </w:rPr>
         <w:t>testDb</w:t>
       </w:r>
@@ -10174,12 +10024,14 @@
         <w:spacing w:after="0" w:line="276" w:lineRule="auto"/>
         <w:rPr>
           <w:rFonts w:ascii="Arial" w:hAnsi="Arial" w:cs="Arial"/>
+          <w:lang w:val="en-US"/>
         </w:rPr>
       </w:pPr>
       <w:proofErr w:type="spellStart"/>
       <w:r>
         <w:rPr>
           <w:rFonts w:ascii="Arial" w:hAnsi="Arial" w:cs="Arial"/>
+          <w:lang w:val="en-US"/>
         </w:rPr>
         <w:t>testDc</w:t>
       </w:r>
@@ -10187,6 +10039,7 @@
       <w:r>
         <w:rPr>
           <w:rFonts w:ascii="Arial" w:hAnsi="Arial" w:cs="Arial"/>
+          <w:lang w:val="en-US"/>
         </w:rPr>
         <w:t xml:space="preserve"> </w:t>
       </w:r>
@@ -10194,6 +10047,7 @@
       <w:r>
         <w:rPr>
           <w:rFonts w:ascii="Arial" w:hAnsi="Arial" w:cs="Arial"/>
+          <w:lang w:val="en-US"/>
         </w:rPr>
         <w:t>testDd</w:t>
       </w:r>
@@ -10201,6 +10055,7 @@
       <w:r>
         <w:rPr>
           <w:rFonts w:ascii="Arial" w:hAnsi="Arial" w:cs="Arial"/>
+          <w:lang w:val="en-US"/>
         </w:rPr>
         <w:t xml:space="preserve"> </w:t>
       </w:r>
@@ -10208,6 +10063,7 @@
       <w:r>
         <w:rPr>
           <w:rFonts w:ascii="Arial" w:hAnsi="Arial" w:cs="Arial"/>
+          <w:lang w:val="en-US"/>
         </w:rPr>
         <w:t>testDx</w:t>
       </w:r>
@@ -10215,6 +10071,7 @@
       <w:r>
         <w:rPr>
           <w:rFonts w:ascii="Arial" w:hAnsi="Arial" w:cs="Arial"/>
+          <w:lang w:val="en-US"/>
         </w:rPr>
         <w:t xml:space="preserve"> </w:t>
       </w:r>
@@ -10222,12 +10079,14 @@
       <w:r>
         <w:rPr>
           <w:rFonts w:ascii="Arial" w:hAnsi="Arial" w:cs="Arial"/>
+          <w:lang w:val="en-US"/>
         </w:rPr>
         <w:t>TestD</w:t>
       </w:r>
       <w:r>
         <w:rPr>
           <w:rFonts w:ascii="Arial" w:hAnsi="Arial" w:cs="Arial"/>
+          <w:lang w:val="en-US"/>
         </w:rPr>
         <w:t>y</w:t>
       </w:r>
@@ -10295,7 +10154,6 @@
           </wp:inline>
         </w:drawing>
       </w:r>
-      <w:bookmarkStart w:id="20" w:name="_Toc153536005"/>
       <w:r>
         <w:rPr>
           <w:rFonts w:ascii="Arial" w:hAnsi="Arial" w:cs="Arial"/>
@@ -10306,6 +10164,7 @@
     <w:p>
       <w:pPr>
         <w:pStyle w:val="Heading2"/>
+        <w:spacing w:before="0"/>
         <w:rPr>
           <w:rFonts w:ascii="Arial" w:hAnsi="Arial" w:cs="Arial"/>
           <w:b/>
@@ -10314,6 +10173,7 @@
           <w:szCs w:val="22"/>
         </w:rPr>
       </w:pPr>
+      <w:bookmarkStart w:id="20" w:name="_Toc153884999"/>
       <w:r>
         <w:rPr>
           <w:rFonts w:ascii="Arial" w:hAnsi="Arial" w:cs="Arial"/>
@@ -10370,31 +10230,7 @@
           <w:b/>
           <w:bCs/>
         </w:rPr>
-        <w:t>. Sin cambiar</w:t>
-      </w:r>
-      <w:r>
-        <w:rPr>
-          <w:rFonts w:ascii="Arial" w:hAnsi="Arial" w:cs="Arial"/>
-          <w:b/>
-          <w:bCs/>
-        </w:rPr>
-        <w:t xml:space="preserve"> </w:t>
-      </w:r>
-      <w:r>
-        <w:rPr>
-          <w:rFonts w:ascii="Arial" w:hAnsi="Arial" w:cs="Arial"/>
-          <w:b/>
-          <w:bCs/>
-        </w:rPr>
-        <w:t>de directorio copia todos los archivos del directorio</w:t>
-      </w:r>
-      <w:r>
-        <w:rPr>
-          <w:rFonts w:ascii="Arial" w:hAnsi="Arial" w:cs="Arial"/>
-          <w:b/>
-          <w:bCs/>
-        </w:rPr>
-        <w:t xml:space="preserve"> </w:t>
+        <w:t xml:space="preserve">. Sin cambiar de directorio copia todos los archivos del directorio </w:t>
       </w:r>
       <w:proofErr w:type="spellStart"/>
       <w:r>
@@ -10423,15 +10259,7 @@
           <w:b/>
           <w:bCs/>
         </w:rPr>
-        <w:t>directorio</w:t>
-      </w:r>
-      <w:r>
-        <w:rPr>
-          <w:rFonts w:ascii="Arial" w:hAnsi="Arial" w:cs="Arial"/>
-          <w:b/>
-          <w:bCs/>
-        </w:rPr>
-        <w:t xml:space="preserve"> </w:t>
+        <w:t xml:space="preserve">directorio </w:t>
       </w:r>
       <w:r>
         <w:rPr>
@@ -10452,17 +10280,7 @@
           <w:i/>
           <w:iCs/>
         </w:rPr>
-        <w:t>-</w:t>
-      </w:r>
-      <w:r>
-        <w:rPr>
-          <w:rFonts w:ascii="Arial" w:hAnsi="Arial" w:cs="Arial"/>
-          <w:b/>
-          <w:bCs/>
-          <w:i/>
-          <w:iCs/>
-        </w:rPr>
-        <w:t>2</w:t>
+        <w:t>-2</w:t>
       </w:r>
       <w:r>
         <w:rPr>
@@ -10478,30 +10296,32 @@
         <w:spacing w:after="0" w:line="276" w:lineRule="auto"/>
         <w:rPr>
           <w:rFonts w:ascii="Arial" w:hAnsi="Arial" w:cs="Arial"/>
-        </w:rPr>
-      </w:pPr>
-      <w:r>
-        <w:rPr>
-          <w:rFonts w:ascii="Arial" w:hAnsi="Arial" w:cs="Arial"/>
-        </w:rPr>
-        <w:t>Indica</w:t>
-      </w:r>
-      <w:r>
-        <w:rPr>
-          <w:rFonts w:ascii="Arial" w:hAnsi="Arial" w:cs="Arial"/>
-        </w:rPr>
-        <w:t xml:space="preserve"> </w:t>
-      </w:r>
-      <w:r>
-        <w:rPr>
-          <w:rFonts w:ascii="Arial" w:hAnsi="Arial" w:cs="Arial"/>
-        </w:rPr>
-        <w:t xml:space="preserve">los archivos copiados. Especificar la opción verbose y </w:t>
+          <w:b/>
+          <w:bCs/>
+        </w:rPr>
+      </w:pPr>
+      <w:r>
+        <w:rPr>
+          <w:rFonts w:ascii="Arial" w:hAnsi="Arial" w:cs="Arial"/>
+          <w:b/>
+          <w:bCs/>
+        </w:rPr>
+        <w:t>(</w:t>
+      </w:r>
+      <w:r>
+        <w:rPr>
+          <w:rFonts w:ascii="Arial" w:hAnsi="Arial" w:cs="Arial"/>
+          <w:b/>
+          <w:bCs/>
+        </w:rPr>
+        <w:t xml:space="preserve">Indica los archivos copiados. Especificar la opción verbose y </w:t>
       </w:r>
       <w:proofErr w:type="spellStart"/>
       <w:r>
         <w:rPr>
           <w:rFonts w:ascii="Arial" w:hAnsi="Arial" w:cs="Arial"/>
+          <w:b/>
+          <w:bCs/>
         </w:rPr>
         <w:t>force</w:t>
       </w:r>
@@ -10509,20 +10329,18 @@
       <w:r>
         <w:rPr>
           <w:rFonts w:ascii="Arial" w:hAnsi="Arial" w:cs="Arial"/>
-        </w:rPr>
-        <w:t xml:space="preserve"> en el</w:t>
-      </w:r>
-      <w:r>
-        <w:rPr>
-          <w:rFonts w:ascii="Arial" w:hAnsi="Arial" w:cs="Arial"/>
-        </w:rPr>
-        <w:t xml:space="preserve"> </w:t>
-      </w:r>
-      <w:r>
-        <w:rPr>
-          <w:rFonts w:ascii="Arial" w:hAnsi="Arial" w:cs="Arial"/>
-        </w:rPr>
-        <w:t>comando.</w:t>
+          <w:b/>
+          <w:bCs/>
+        </w:rPr>
+        <w:t xml:space="preserve"> en el comando.</w:t>
+      </w:r>
+      <w:r>
+        <w:rPr>
+          <w:rFonts w:ascii="Arial" w:hAnsi="Arial" w:cs="Arial"/>
+          <w:b/>
+          <w:bCs/>
+        </w:rPr>
+        <w:t>)</w:t>
       </w:r>
     </w:p>
     <w:p>
@@ -10537,7 +10355,7 @@
           <w:noProof/>
         </w:rPr>
         <w:drawing>
-          <wp:inline distT="0" distB="0" distL="0" distR="0" wp14:anchorId="65F09304" wp14:editId="0FD7328B">
+          <wp:inline distT="0" distB="0" distL="0" distR="0" wp14:anchorId="65F09304" wp14:editId="3EAA65E6">
             <wp:extent cx="5400040" cy="818515"/>
             <wp:effectExtent l="76200" t="76200" r="124460" b="133985"/>
             <wp:docPr id="895779751" name="Picture 1" descr="A computer screen shot of a program code&#10;&#10;Description automatically generated"/>
@@ -10590,16 +10408,21 @@
     <w:p>
       <w:pPr>
         <w:pStyle w:val="Heading2"/>
-        <w:rPr>
-          <w:rFonts w:ascii="Arial" w:hAnsi="Arial" w:cs="Arial"/>
+        <w:spacing w:before="0"/>
+        <w:rPr>
+          <w:rFonts w:ascii="Arial" w:hAnsi="Arial" w:cs="Arial"/>
+          <w:b/>
+          <w:bCs/>
           <w:sz w:val="22"/>
           <w:szCs w:val="22"/>
         </w:rPr>
       </w:pPr>
-      <w:bookmarkStart w:id="21" w:name="_Toc153536006"/>
-      <w:r>
-        <w:rPr>
-          <w:rFonts w:ascii="Arial" w:hAnsi="Arial" w:cs="Arial"/>
+      <w:bookmarkStart w:id="21" w:name="_Toc153885000"/>
+      <w:r>
+        <w:rPr>
+          <w:rFonts w:ascii="Arial" w:hAnsi="Arial" w:cs="Arial"/>
+          <w:b/>
+          <w:bCs/>
           <w:sz w:val="22"/>
           <w:szCs w:val="22"/>
         </w:rPr>
@@ -10609,6 +10432,8 @@
       <w:r>
         <w:rPr>
           <w:rFonts w:ascii="Arial" w:hAnsi="Arial" w:cs="Arial"/>
+          <w:b/>
+          <w:bCs/>
           <w:sz w:val="22"/>
           <w:szCs w:val="22"/>
         </w:rPr>
@@ -10620,23 +10445,31 @@
         <w:spacing w:after="0" w:line="276" w:lineRule="auto"/>
         <w:rPr>
           <w:rFonts w:ascii="Arial" w:hAnsi="Arial" w:cs="Arial"/>
-        </w:rPr>
-      </w:pPr>
-      <w:r>
-        <w:rPr>
-          <w:rFonts w:ascii="Arial" w:hAnsi="Arial" w:cs="Arial"/>
+          <w:b/>
+          <w:bCs/>
+        </w:rPr>
+      </w:pPr>
+      <w:r>
+        <w:rPr>
+          <w:rFonts w:ascii="Arial" w:hAnsi="Arial" w:cs="Arial"/>
+          <w:b/>
+          <w:bCs/>
         </w:rPr>
         <w:t>Ubicado en el directorio personal del usuario actual. Copia del</w:t>
       </w:r>
       <w:r>
         <w:rPr>
           <w:rFonts w:ascii="Arial" w:hAnsi="Arial" w:cs="Arial"/>
+          <w:b/>
+          <w:bCs/>
         </w:rPr>
         <w:t xml:space="preserve"> </w:t>
       </w:r>
       <w:r>
         <w:rPr>
           <w:rFonts w:ascii="Arial" w:hAnsi="Arial" w:cs="Arial"/>
+          <w:b/>
+          <w:bCs/>
         </w:rPr>
         <w:t xml:space="preserve">directorio </w:t>
       </w:r>
@@ -10644,6 +10477,8 @@
       <w:r>
         <w:rPr>
           <w:rFonts w:ascii="Arial" w:hAnsi="Arial" w:cs="Arial"/>
+          <w:b/>
+          <w:bCs/>
           <w:i/>
           <w:iCs/>
         </w:rPr>
@@ -10653,108 +10488,150 @@
       <w:r>
         <w:rPr>
           <w:rFonts w:ascii="Arial" w:hAnsi="Arial" w:cs="Arial"/>
+          <w:b/>
+          <w:bCs/>
         </w:rPr>
         <w:t xml:space="preserve"> a </w:t>
       </w:r>
       <w:r>
         <w:rPr>
           <w:rFonts w:ascii="Arial" w:hAnsi="Arial" w:cs="Arial"/>
+          <w:b/>
+          <w:bCs/>
           <w:i/>
           <w:iCs/>
         </w:rPr>
-        <w:t>test</w:t>
-      </w:r>
-      <w:r>
-        <w:rPr>
-          <w:rFonts w:ascii="Arial" w:hAnsi="Arial" w:cs="Arial"/>
-          <w:i/>
-          <w:iCs/>
-        </w:rPr>
-        <w:t>-</w:t>
-      </w:r>
-      <w:r>
-        <w:rPr>
-          <w:rFonts w:ascii="Arial" w:hAnsi="Arial" w:cs="Arial"/>
-          <w:i/>
-          <w:iCs/>
-        </w:rPr>
-        <w:t>2</w:t>
-      </w:r>
-      <w:r>
-        <w:rPr>
-          <w:rFonts w:ascii="Arial" w:hAnsi="Arial" w:cs="Arial"/>
+        <w:t>test-2</w:t>
+      </w:r>
+      <w:r>
+        <w:rPr>
+          <w:rFonts w:ascii="Arial" w:hAnsi="Arial" w:cs="Arial"/>
+          <w:b/>
+          <w:bCs/>
         </w:rPr>
         <w:t xml:space="preserve"> los archivos de 6</w:t>
       </w:r>
       <w:r>
         <w:rPr>
           <w:rFonts w:ascii="Arial" w:hAnsi="Arial" w:cs="Arial"/>
+          <w:b/>
+          <w:bCs/>
         </w:rPr>
         <w:t xml:space="preserve"> </w:t>
       </w:r>
       <w:r>
         <w:rPr>
           <w:rFonts w:ascii="Arial" w:hAnsi="Arial" w:cs="Arial"/>
-        </w:rPr>
-        <w:t>caracteres donde el quinto carácter no sea ni una a ni una b</w:t>
-      </w:r>
-      <w:r>
-        <w:rPr>
-          <w:rFonts w:ascii="Arial" w:hAnsi="Arial" w:cs="Arial"/>
-        </w:rPr>
-        <w:t xml:space="preserve">. </w:t>
-      </w:r>
-      <w:r>
-        <w:rPr>
-          <w:rFonts w:ascii="Arial" w:hAnsi="Arial" w:cs="Arial"/>
-        </w:rPr>
-        <w:t>Indica los</w:t>
-      </w:r>
-      <w:r>
-        <w:rPr>
-          <w:rFonts w:ascii="Arial" w:hAnsi="Arial" w:cs="Arial"/>
+          <w:b/>
+          <w:bCs/>
+        </w:rPr>
+        <w:t>caracteres donde el quinto carácter no sea ni una a ni una b. Indica los</w:t>
+      </w:r>
+      <w:r>
+        <w:rPr>
+          <w:rFonts w:ascii="Arial" w:hAnsi="Arial" w:cs="Arial"/>
+          <w:b/>
+          <w:bCs/>
         </w:rPr>
         <w:t xml:space="preserve"> </w:t>
       </w:r>
       <w:r>
         <w:rPr>
           <w:rFonts w:ascii="Arial" w:hAnsi="Arial" w:cs="Arial"/>
-        </w:rPr>
-        <w:t>archivos copiados. Especifica la opción interactiva de</w:t>
-      </w:r>
-      <w:r>
-        <w:rPr>
-          <w:rFonts w:ascii="Arial" w:hAnsi="Arial" w:cs="Arial"/>
-        </w:rPr>
-        <w:t xml:space="preserve"> la orden</w:t>
-      </w:r>
-      <w:r>
-        <w:rPr>
-          <w:rFonts w:ascii="Arial" w:hAnsi="Arial" w:cs="Arial"/>
+          <w:b/>
+          <w:bCs/>
+        </w:rPr>
+        <w:t>archivos copiados. Especifica la opción interactiva de la orden</w:t>
+      </w:r>
+      <w:r>
+        <w:rPr>
+          <w:rFonts w:ascii="Arial" w:hAnsi="Arial" w:cs="Arial"/>
+          <w:b/>
+          <w:bCs/>
         </w:rPr>
         <w:t>.</w:t>
       </w:r>
     </w:p>
     <w:p>
       <w:pPr>
-        <w:rPr>
-          <w:rFonts w:ascii="Arial" w:hAnsi="Arial" w:cs="Arial"/>
-        </w:rPr>
-      </w:pPr>
+        <w:spacing w:after="0"/>
+        <w:rPr>
+          <w:rFonts w:ascii="Arial" w:hAnsi="Arial" w:cs="Arial"/>
+        </w:rPr>
+      </w:pPr>
+      <w:r>
+        <w:rPr>
+          <w:noProof/>
+        </w:rPr>
+        <w:drawing>
+          <wp:inline distT="0" distB="0" distL="0" distR="0" wp14:anchorId="3835742A" wp14:editId="5E0B5E95">
+            <wp:extent cx="5400040" cy="759460"/>
+            <wp:effectExtent l="76200" t="76200" r="124460" b="135890"/>
+            <wp:docPr id="856669512" name="Picture 1" descr="A computer screen shot of a code&#10;&#10;Description automatically generated"/>
+            <wp:cNvGraphicFramePr>
+              <a:graphicFrameLocks xmlns:a="http://schemas.openxmlformats.org/drawingml/2006/main" noChangeAspect="1"/>
+            </wp:cNvGraphicFramePr>
+            <a:graphic xmlns:a="http://schemas.openxmlformats.org/drawingml/2006/main">
+              <a:graphicData uri="http://schemas.openxmlformats.org/drawingml/2006/picture">
+                <pic:pic xmlns:pic="http://schemas.openxmlformats.org/drawingml/2006/picture">
+                  <pic:nvPicPr>
+                    <pic:cNvPr id="856669512" name="Picture 1" descr="A computer screen shot of a code&#10;&#10;Description automatically generated"/>
+                    <pic:cNvPicPr/>
+                  </pic:nvPicPr>
+                  <pic:blipFill>
+                    <a:blip r:embed="rId41"/>
+                    <a:stretch>
+                      <a:fillRect/>
+                    </a:stretch>
+                  </pic:blipFill>
+                  <pic:spPr>
+                    <a:xfrm>
+                      <a:off x="0" y="0"/>
+                      <a:ext cx="5400040" cy="759460"/>
+                    </a:xfrm>
+                    <a:prstGeom prst="rect">
+                      <a:avLst/>
+                    </a:prstGeom>
+                    <a:ln w="38100" cap="sq">
+                      <a:solidFill>
+                        <a:srgbClr val="C00000"/>
+                      </a:solidFill>
+                      <a:prstDash val="solid"/>
+                      <a:miter lim="800000"/>
+                    </a:ln>
+                    <a:effectLst>
+                      <a:outerShdw blurRad="50800" dist="38100" dir="2700000" algn="tl" rotWithShape="0">
+                        <a:srgbClr val="000000">
+                          <a:alpha val="43000"/>
+                        </a:srgbClr>
+                      </a:outerShdw>
+                    </a:effectLst>
+                  </pic:spPr>
+                </pic:pic>
+              </a:graphicData>
+            </a:graphic>
+          </wp:inline>
+        </w:drawing>
+      </w:r>
     </w:p>
     <w:p>
       <w:pPr>
         <w:pStyle w:val="Heading2"/>
-        <w:rPr>
-          <w:rFonts w:ascii="Arial" w:hAnsi="Arial" w:cs="Arial"/>
+        <w:spacing w:before="0"/>
+        <w:rPr>
+          <w:rFonts w:ascii="Arial" w:hAnsi="Arial" w:cs="Arial"/>
+          <w:b/>
+          <w:bCs/>
           <w:sz w:val="22"/>
           <w:szCs w:val="22"/>
         </w:rPr>
       </w:pPr>
-      <w:bookmarkStart w:id="22" w:name="_Toc153536007"/>
-      <w:r>
-        <w:rPr>
-          <w:rFonts w:ascii="Arial" w:hAnsi="Arial" w:cs="Arial"/>
+      <w:bookmarkStart w:id="22" w:name="_Toc153885001"/>
+      <w:r>
+        <w:rPr>
+          <w:rFonts w:ascii="Arial" w:hAnsi="Arial" w:cs="Arial"/>
+          <w:b/>
+          <w:bCs/>
           <w:sz w:val="22"/>
           <w:szCs w:val="22"/>
         </w:rPr>
@@ -10764,6 +10641,8 @@
       <w:r>
         <w:rPr>
           <w:rFonts w:ascii="Arial" w:hAnsi="Arial" w:cs="Arial"/>
+          <w:b/>
+          <w:bCs/>
           <w:sz w:val="22"/>
           <w:szCs w:val="22"/>
         </w:rPr>
@@ -10775,43 +10654,17 @@
         <w:spacing w:after="0" w:line="276" w:lineRule="auto"/>
         <w:rPr>
           <w:rFonts w:ascii="Arial" w:hAnsi="Arial" w:cs="Arial"/>
-        </w:rPr>
-      </w:pPr>
-      <w:r>
-        <w:rPr>
-          <w:rFonts w:ascii="Arial" w:hAnsi="Arial" w:cs="Arial"/>
-        </w:rPr>
-        <w:t>Borra los archivos copiados y copia sólo ahora los archivos</w:t>
-      </w:r>
-      <w:r>
-        <w:rPr>
-          <w:rFonts w:ascii="Arial" w:hAnsi="Arial" w:cs="Arial"/>
-        </w:rPr>
-        <w:t xml:space="preserve"> </w:t>
-      </w:r>
-      <w:r>
-        <w:rPr>
-          <w:rFonts w:ascii="Arial" w:hAnsi="Arial" w:cs="Arial"/>
-        </w:rPr>
-        <w:t>de 5 caracteres donde el quinto carácter no sea ni una a ni una b. Indica</w:t>
-      </w:r>
-      <w:r>
-        <w:rPr>
-          <w:rFonts w:ascii="Arial" w:hAnsi="Arial" w:cs="Arial"/>
-        </w:rPr>
-        <w:t xml:space="preserve"> </w:t>
-      </w:r>
-      <w:r>
-        <w:rPr>
-          <w:rFonts w:ascii="Arial" w:hAnsi="Arial" w:cs="Arial"/>
-        </w:rPr>
-        <w:t>los archivos copiados</w:t>
-      </w:r>
-      <w:r>
-        <w:rPr>
-          <w:rFonts w:ascii="Arial" w:hAnsi="Arial" w:cs="Arial"/>
-        </w:rPr>
-        <w:t>.</w:t>
+          <w:b/>
+          <w:bCs/>
+        </w:rPr>
+      </w:pPr>
+      <w:r>
+        <w:rPr>
+          <w:rFonts w:ascii="Arial" w:hAnsi="Arial" w:cs="Arial"/>
+          <w:b/>
+          <w:bCs/>
+        </w:rPr>
+        <w:t>Borra los archivos copiados y copia sólo ahora los archivos de 5 caracteres donde el quinto carácter no sea ni una a ni una b. Indica los archivos copiados.</w:t>
       </w:r>
     </w:p>
     <w:p>
@@ -10821,28 +10674,158 @@
           <w:rFonts w:ascii="Arial" w:hAnsi="Arial" w:cs="Arial"/>
         </w:rPr>
       </w:pPr>
+      <w:r>
+        <w:rPr>
+          <w:noProof/>
+        </w:rPr>
+        <w:drawing>
+          <wp:inline distT="0" distB="0" distL="0" distR="0" wp14:anchorId="0CAAF2C7" wp14:editId="00E9A6C1">
+            <wp:extent cx="5391150" cy="1933575"/>
+            <wp:effectExtent l="76200" t="76200" r="133350" b="142875"/>
+            <wp:docPr id="725736469" name="Picture 1" descr="A screen shot of a computer code&#10;&#10;Description automatically generated"/>
+            <wp:cNvGraphicFramePr>
+              <a:graphicFrameLocks xmlns:a="http://schemas.openxmlformats.org/drawingml/2006/main" noChangeAspect="1"/>
+            </wp:cNvGraphicFramePr>
+            <a:graphic xmlns:a="http://schemas.openxmlformats.org/drawingml/2006/main">
+              <a:graphicData uri="http://schemas.openxmlformats.org/drawingml/2006/picture">
+                <pic:pic xmlns:pic="http://schemas.openxmlformats.org/drawingml/2006/picture">
+                  <pic:nvPicPr>
+                    <pic:cNvPr id="725736469" name="Picture 1" descr="A screen shot of a computer code&#10;&#10;Description automatically generated"/>
+                    <pic:cNvPicPr/>
+                  </pic:nvPicPr>
+                  <pic:blipFill>
+                    <a:blip r:embed="rId42"/>
+                    <a:stretch>
+                      <a:fillRect/>
+                    </a:stretch>
+                  </pic:blipFill>
+                  <pic:spPr>
+                    <a:xfrm>
+                      <a:off x="0" y="0"/>
+                      <a:ext cx="5391150" cy="1933575"/>
+                    </a:xfrm>
+                    <a:prstGeom prst="rect">
+                      <a:avLst/>
+                    </a:prstGeom>
+                    <a:ln w="38100" cap="sq">
+                      <a:solidFill>
+                        <a:srgbClr val="C00000"/>
+                      </a:solidFill>
+                      <a:prstDash val="solid"/>
+                      <a:miter lim="800000"/>
+                    </a:ln>
+                    <a:effectLst>
+                      <a:outerShdw blurRad="50800" dist="38100" dir="2700000" algn="tl" rotWithShape="0">
+                        <a:srgbClr val="000000">
+                          <a:alpha val="43000"/>
+                        </a:srgbClr>
+                      </a:outerShdw>
+                    </a:effectLst>
+                  </pic:spPr>
+                </pic:pic>
+              </a:graphicData>
+            </a:graphic>
+          </wp:inline>
+        </w:drawing>
+      </w:r>
+    </w:p>
+    <w:p>
+      <w:pPr>
+        <w:rPr>
+          <w:rFonts w:ascii="Arial" w:eastAsiaTheme="majorEastAsia" w:hAnsi="Arial" w:cs="Arial"/>
+          <w:color w:val="2F5496" w:themeColor="accent1" w:themeShade="BF"/>
+        </w:rPr>
+      </w:pPr>
+      <w:r>
+        <w:rPr>
+          <w:noProof/>
+        </w:rPr>
+        <w:drawing>
+          <wp:inline distT="0" distB="0" distL="0" distR="0" wp14:anchorId="11E71EF8" wp14:editId="54733263">
+            <wp:extent cx="5400040" cy="511810"/>
+            <wp:effectExtent l="76200" t="76200" r="124460" b="135890"/>
+            <wp:docPr id="987270459" name="Picture 1"/>
+            <wp:cNvGraphicFramePr>
+              <a:graphicFrameLocks xmlns:a="http://schemas.openxmlformats.org/drawingml/2006/main" noChangeAspect="1"/>
+            </wp:cNvGraphicFramePr>
+            <a:graphic xmlns:a="http://schemas.openxmlformats.org/drawingml/2006/main">
+              <a:graphicData uri="http://schemas.openxmlformats.org/drawingml/2006/picture">
+                <pic:pic xmlns:pic="http://schemas.openxmlformats.org/drawingml/2006/picture">
+                  <pic:nvPicPr>
+                    <pic:cNvPr id="987270459" name=""/>
+                    <pic:cNvPicPr/>
+                  </pic:nvPicPr>
+                  <pic:blipFill>
+                    <a:blip r:embed="rId43"/>
+                    <a:stretch>
+                      <a:fillRect/>
+                    </a:stretch>
+                  </pic:blipFill>
+                  <pic:spPr>
+                    <a:xfrm>
+                      <a:off x="0" y="0"/>
+                      <a:ext cx="5400040" cy="511810"/>
+                    </a:xfrm>
+                    <a:prstGeom prst="rect">
+                      <a:avLst/>
+                    </a:prstGeom>
+                    <a:ln w="38100" cap="sq">
+                      <a:solidFill>
+                        <a:srgbClr val="C00000"/>
+                      </a:solidFill>
+                      <a:prstDash val="solid"/>
+                      <a:miter lim="800000"/>
+                    </a:ln>
+                    <a:effectLst>
+                      <a:outerShdw blurRad="50800" dist="38100" dir="2700000" algn="tl" rotWithShape="0">
+                        <a:srgbClr val="000000">
+                          <a:alpha val="43000"/>
+                        </a:srgbClr>
+                      </a:outerShdw>
+                    </a:effectLst>
+                  </pic:spPr>
+                </pic:pic>
+              </a:graphicData>
+            </a:graphic>
+          </wp:inline>
+        </w:drawing>
+      </w:r>
+      <w:r>
+        <w:rPr>
+          <w:rFonts w:ascii="Arial" w:hAnsi="Arial" w:cs="Arial"/>
+        </w:rPr>
+        <w:br w:type="page"/>
+      </w:r>
     </w:p>
     <w:p>
       <w:pPr>
         <w:pStyle w:val="Heading2"/>
-        <w:rPr>
-          <w:rFonts w:ascii="Arial" w:hAnsi="Arial" w:cs="Arial"/>
+        <w:spacing w:before="0"/>
+        <w:rPr>
+          <w:rFonts w:ascii="Arial" w:hAnsi="Arial" w:cs="Arial"/>
+          <w:b/>
+          <w:bCs/>
           <w:sz w:val="22"/>
           <w:szCs w:val="22"/>
         </w:rPr>
       </w:pPr>
-      <w:bookmarkStart w:id="23" w:name="_Toc153536008"/>
-      <w:r>
-        <w:rPr>
-          <w:rFonts w:ascii="Arial" w:hAnsi="Arial" w:cs="Arial"/>
+      <w:bookmarkStart w:id="23" w:name="_Toc153885002"/>
+      <w:r>
+        <w:rPr>
+          <w:rFonts w:ascii="Arial" w:hAnsi="Arial" w:cs="Arial"/>
+          <w:b/>
+          <w:bCs/>
           <w:sz w:val="22"/>
           <w:szCs w:val="22"/>
         </w:rPr>
+        <w:lastRenderedPageBreak/>
         <w:t>Ejercicio</w:t>
       </w:r>
       <w:r>
         <w:rPr>
           <w:rFonts w:ascii="Arial" w:hAnsi="Arial" w:cs="Arial"/>
+          <w:b/>
+          <w:bCs/>
           <w:sz w:val="22"/>
           <w:szCs w:val="22"/>
         </w:rPr>
@@ -10851,6 +10834,8 @@
       <w:r>
         <w:rPr>
           <w:rFonts w:ascii="Arial" w:hAnsi="Arial" w:cs="Arial"/>
+          <w:b/>
+          <w:bCs/>
           <w:sz w:val="22"/>
           <w:szCs w:val="22"/>
         </w:rPr>
@@ -10860,6 +10845,8 @@
       <w:r>
         <w:rPr>
           <w:rFonts w:ascii="Arial" w:hAnsi="Arial" w:cs="Arial"/>
+          <w:b/>
+          <w:bCs/>
           <w:sz w:val="22"/>
           <w:szCs w:val="22"/>
         </w:rPr>
@@ -10871,30 +10858,24 @@
         <w:spacing w:after="0" w:line="276" w:lineRule="auto"/>
         <w:rPr>
           <w:rFonts w:ascii="Arial" w:hAnsi="Arial" w:cs="Arial"/>
-        </w:rPr>
-      </w:pPr>
-      <w:r>
-        <w:rPr>
-          <w:rFonts w:ascii="Arial" w:hAnsi="Arial" w:cs="Arial"/>
-        </w:rPr>
-        <w:t>Lista el contenido (incluidos los archivos ocultos) de los</w:t>
-      </w:r>
-      <w:r>
-        <w:rPr>
-          <w:rFonts w:ascii="Arial" w:hAnsi="Arial" w:cs="Arial"/>
-        </w:rPr>
-        <w:t xml:space="preserve"> </w:t>
-      </w:r>
-      <w:r>
-        <w:rPr>
-          <w:rFonts w:ascii="Arial" w:hAnsi="Arial" w:cs="Arial"/>
-        </w:rPr>
-        <w:t xml:space="preserve">directorios </w:t>
+          <w:b/>
+          <w:bCs/>
+        </w:rPr>
+      </w:pPr>
+      <w:r>
+        <w:rPr>
+          <w:rFonts w:ascii="Arial" w:hAnsi="Arial" w:cs="Arial"/>
+          <w:b/>
+          <w:bCs/>
+        </w:rPr>
+        <w:t xml:space="preserve">Lista el contenido (incluidos los archivos ocultos) de los directorios </w:t>
       </w:r>
       <w:proofErr w:type="spellStart"/>
       <w:r>
         <w:rPr>
           <w:rFonts w:ascii="Arial" w:hAnsi="Arial" w:cs="Arial"/>
+          <w:b/>
+          <w:bCs/>
         </w:rPr>
         <w:t>practica_de_gestio_archivos</w:t>
       </w:r>
@@ -10902,32 +10883,10 @@
       <w:r>
         <w:rPr>
           <w:rFonts w:ascii="Arial" w:hAnsi="Arial" w:cs="Arial"/>
-        </w:rPr>
-        <w:t xml:space="preserve"> y test</w:t>
-      </w:r>
-      <w:r>
-        <w:rPr>
-          <w:rFonts w:ascii="Arial" w:hAnsi="Arial" w:cs="Arial"/>
-        </w:rPr>
-        <w:t>-</w:t>
-      </w:r>
-      <w:r>
-        <w:rPr>
-          <w:rFonts w:ascii="Arial" w:hAnsi="Arial" w:cs="Arial"/>
-        </w:rPr>
-        <w:t>2 sin salir del</w:t>
-      </w:r>
-      <w:r>
-        <w:rPr>
-          <w:rFonts w:ascii="Arial" w:hAnsi="Arial" w:cs="Arial"/>
-        </w:rPr>
-        <w:t xml:space="preserve"> </w:t>
-      </w:r>
-      <w:r>
-        <w:rPr>
-          <w:rFonts w:ascii="Arial" w:hAnsi="Arial" w:cs="Arial"/>
-        </w:rPr>
-        <w:t>directorio personal del usuario.</w:t>
+          <w:b/>
+          <w:bCs/>
+        </w:rPr>
+        <w:t xml:space="preserve"> y test-2 sin salir del directorio personal del usuario.</w:t>
       </w:r>
     </w:p>
     <w:p>
@@ -10937,20 +10896,79 @@
           <w:rFonts w:ascii="Arial" w:hAnsi="Arial" w:cs="Arial"/>
         </w:rPr>
       </w:pPr>
+      <w:r>
+        <w:rPr>
+          <w:noProof/>
+        </w:rPr>
+        <w:drawing>
+          <wp:inline distT="0" distB="0" distL="0" distR="0" wp14:anchorId="77D5D935" wp14:editId="338DFE90">
+            <wp:extent cx="5400040" cy="1002665"/>
+            <wp:effectExtent l="76200" t="76200" r="124460" b="140335"/>
+            <wp:docPr id="857760734" name="Picture 1" descr="A computer screen shot of white text&#10;&#10;Description automatically generated"/>
+            <wp:cNvGraphicFramePr>
+              <a:graphicFrameLocks xmlns:a="http://schemas.openxmlformats.org/drawingml/2006/main" noChangeAspect="1"/>
+            </wp:cNvGraphicFramePr>
+            <a:graphic xmlns:a="http://schemas.openxmlformats.org/drawingml/2006/main">
+              <a:graphicData uri="http://schemas.openxmlformats.org/drawingml/2006/picture">
+                <pic:pic xmlns:pic="http://schemas.openxmlformats.org/drawingml/2006/picture">
+                  <pic:nvPicPr>
+                    <pic:cNvPr id="857760734" name="Picture 1" descr="A computer screen shot of white text&#10;&#10;Description automatically generated"/>
+                    <pic:cNvPicPr/>
+                  </pic:nvPicPr>
+                  <pic:blipFill>
+                    <a:blip r:embed="rId44"/>
+                    <a:stretch>
+                      <a:fillRect/>
+                    </a:stretch>
+                  </pic:blipFill>
+                  <pic:spPr>
+                    <a:xfrm>
+                      <a:off x="0" y="0"/>
+                      <a:ext cx="5400040" cy="1002665"/>
+                    </a:xfrm>
+                    <a:prstGeom prst="rect">
+                      <a:avLst/>
+                    </a:prstGeom>
+                    <a:ln w="38100" cap="sq">
+                      <a:solidFill>
+                        <a:srgbClr val="C00000"/>
+                      </a:solidFill>
+                      <a:prstDash val="solid"/>
+                      <a:miter lim="800000"/>
+                    </a:ln>
+                    <a:effectLst>
+                      <a:outerShdw blurRad="50800" dist="38100" dir="2700000" algn="tl" rotWithShape="0">
+                        <a:srgbClr val="000000">
+                          <a:alpha val="43000"/>
+                        </a:srgbClr>
+                      </a:outerShdw>
+                    </a:effectLst>
+                  </pic:spPr>
+                </pic:pic>
+              </a:graphicData>
+            </a:graphic>
+          </wp:inline>
+        </w:drawing>
+      </w:r>
     </w:p>
     <w:p>
       <w:pPr>
         <w:pStyle w:val="Heading2"/>
-        <w:rPr>
-          <w:rFonts w:ascii="Arial" w:hAnsi="Arial" w:cs="Arial"/>
+        <w:spacing w:before="0"/>
+        <w:rPr>
+          <w:rFonts w:ascii="Arial" w:hAnsi="Arial" w:cs="Arial"/>
+          <w:b/>
+          <w:bCs/>
           <w:sz w:val="22"/>
           <w:szCs w:val="22"/>
         </w:rPr>
       </w:pPr>
-      <w:bookmarkStart w:id="24" w:name="_Toc153536009"/>
-      <w:r>
-        <w:rPr>
-          <w:rFonts w:ascii="Arial" w:hAnsi="Arial" w:cs="Arial"/>
+      <w:bookmarkStart w:id="24" w:name="_Toc153885003"/>
+      <w:r>
+        <w:rPr>
+          <w:rFonts w:ascii="Arial" w:hAnsi="Arial" w:cs="Arial"/>
+          <w:b/>
+          <w:bCs/>
           <w:sz w:val="22"/>
           <w:szCs w:val="22"/>
         </w:rPr>
@@ -10960,6 +10978,8 @@
       <w:r>
         <w:rPr>
           <w:rFonts w:ascii="Arial" w:hAnsi="Arial" w:cs="Arial"/>
+          <w:b/>
+          <w:bCs/>
           <w:sz w:val="22"/>
           <w:szCs w:val="22"/>
         </w:rPr>
@@ -10971,11 +10991,15 @@
         <w:spacing w:after="0" w:line="276" w:lineRule="auto"/>
         <w:rPr>
           <w:rFonts w:ascii="Arial" w:hAnsi="Arial" w:cs="Arial"/>
-        </w:rPr>
-      </w:pPr>
-      <w:r>
-        <w:rPr>
-          <w:rFonts w:ascii="Arial" w:hAnsi="Arial" w:cs="Arial"/>
+          <w:b/>
+          <w:bCs/>
+        </w:rPr>
+      </w:pPr>
+      <w:r>
+        <w:rPr>
+          <w:rFonts w:ascii="Arial" w:hAnsi="Arial" w:cs="Arial"/>
+          <w:b/>
+          <w:bCs/>
         </w:rPr>
         <w:t xml:space="preserve">Mueve del directorio </w:t>
       </w:r>
@@ -10983,6 +11007,8 @@
       <w:r>
         <w:rPr>
           <w:rFonts w:ascii="Arial" w:hAnsi="Arial" w:cs="Arial"/>
+          <w:b/>
+          <w:bCs/>
         </w:rPr>
         <w:t>practica_de_gestión_archivos</w:t>
       </w:r>
@@ -10990,19 +11016,33 @@
       <w:r>
         <w:rPr>
           <w:rFonts w:ascii="Arial" w:hAnsi="Arial" w:cs="Arial"/>
-        </w:rPr>
-        <w:t xml:space="preserve"> en el directorio</w:t>
-      </w:r>
-      <w:r>
-        <w:rPr>
-          <w:rFonts w:ascii="Arial" w:hAnsi="Arial" w:cs="Arial"/>
+          <w:b/>
+          <w:bCs/>
         </w:rPr>
         <w:t xml:space="preserve"> </w:t>
       </w:r>
+      <w:r>
+        <w:rPr>
+          <w:rFonts w:ascii="Arial" w:hAnsi="Arial" w:cs="Arial"/>
+          <w:b/>
+          <w:bCs/>
+        </w:rPr>
+        <w:t>a</w:t>
+      </w:r>
+      <w:r>
+        <w:rPr>
+          <w:rFonts w:ascii="Arial" w:hAnsi="Arial" w:cs="Arial"/>
+          <w:b/>
+          <w:bCs/>
+        </w:rPr>
+        <w:t xml:space="preserve">l directorio </w:t>
+      </w:r>
       <w:proofErr w:type="spellStart"/>
       <w:r>
         <w:rPr>
           <w:rFonts w:ascii="Arial" w:hAnsi="Arial" w:cs="Arial"/>
+          <w:b/>
+          <w:bCs/>
         </w:rPr>
         <w:t>linux</w:t>
       </w:r>
@@ -11010,48 +11050,44 @@
       <w:r>
         <w:rPr>
           <w:rFonts w:ascii="Arial" w:hAnsi="Arial" w:cs="Arial"/>
-        </w:rPr>
-        <w:t xml:space="preserve"> todos los archivos que NO terminan en a b c y d usando el </w:t>
+          <w:b/>
+          <w:bCs/>
+        </w:rPr>
+        <w:t xml:space="preserve"> todos los archivos que NO terminan en a b c y d usando el metacar</w:t>
+      </w:r>
+      <w:r>
+        <w:rPr>
+          <w:rFonts w:ascii="Arial" w:hAnsi="Arial" w:cs="Arial"/>
+          <w:b/>
+          <w:bCs/>
+        </w:rPr>
+        <w:t>a</w:t>
+      </w:r>
+      <w:r>
+        <w:rPr>
+          <w:rFonts w:ascii="Arial" w:hAnsi="Arial" w:cs="Arial"/>
+          <w:b/>
+          <w:bCs/>
+        </w:rPr>
+        <w:t xml:space="preserve">cter de intervalo. Especificar la opción </w:t>
       </w:r>
       <w:proofErr w:type="spellStart"/>
       <w:r>
         <w:rPr>
           <w:rFonts w:ascii="Arial" w:hAnsi="Arial" w:cs="Arial"/>
-        </w:rPr>
-        <w:t>metacarácter</w:t>
+          <w:b/>
+          <w:bCs/>
+        </w:rPr>
+        <w:t>force</w:t>
       </w:r>
       <w:proofErr w:type="spellEnd"/>
       <w:r>
         <w:rPr>
           <w:rFonts w:ascii="Arial" w:hAnsi="Arial" w:cs="Arial"/>
-        </w:rPr>
-        <w:t xml:space="preserve"> </w:t>
-      </w:r>
-      <w:r>
-        <w:rPr>
-          <w:rFonts w:ascii="Arial" w:hAnsi="Arial" w:cs="Arial"/>
-        </w:rPr>
-        <w:t xml:space="preserve">de intervalo. Especificar la opción </w:t>
-      </w:r>
-      <w:proofErr w:type="spellStart"/>
-      <w:r>
-        <w:rPr>
-          <w:rFonts w:ascii="Arial" w:hAnsi="Arial" w:cs="Arial"/>
-        </w:rPr>
-        <w:t>force</w:t>
-      </w:r>
-      <w:proofErr w:type="spellEnd"/>
-      <w:r>
-        <w:rPr>
-          <w:rFonts w:ascii="Arial" w:hAnsi="Arial" w:cs="Arial"/>
-        </w:rPr>
-        <w:t xml:space="preserve"> y verbose del comando</w:t>
-      </w:r>
-      <w:r>
-        <w:rPr>
-          <w:rFonts w:ascii="Arial" w:hAnsi="Arial" w:cs="Arial"/>
-        </w:rPr>
-        <w:t>.</w:t>
+          <w:b/>
+          <w:bCs/>
+        </w:rPr>
+        <w:t xml:space="preserve"> y verbose del comando.</w:t>
       </w:r>
     </w:p>
     <w:p>
@@ -11061,20 +11097,79 @@
           <w:rFonts w:ascii="Arial" w:hAnsi="Arial" w:cs="Arial"/>
         </w:rPr>
       </w:pPr>
+      <w:r>
+        <w:rPr>
+          <w:noProof/>
+        </w:rPr>
+        <w:drawing>
+          <wp:inline distT="0" distB="0" distL="0" distR="0" wp14:anchorId="00BDB2D1" wp14:editId="3559D8D3">
+            <wp:extent cx="5400040" cy="557530"/>
+            <wp:effectExtent l="76200" t="76200" r="124460" b="128270"/>
+            <wp:docPr id="700182995" name="Picture 1"/>
+            <wp:cNvGraphicFramePr>
+              <a:graphicFrameLocks xmlns:a="http://schemas.openxmlformats.org/drawingml/2006/main" noChangeAspect="1"/>
+            </wp:cNvGraphicFramePr>
+            <a:graphic xmlns:a="http://schemas.openxmlformats.org/drawingml/2006/main">
+              <a:graphicData uri="http://schemas.openxmlformats.org/drawingml/2006/picture">
+                <pic:pic xmlns:pic="http://schemas.openxmlformats.org/drawingml/2006/picture">
+                  <pic:nvPicPr>
+                    <pic:cNvPr id="700182995" name="Picture 1"/>
+                    <pic:cNvPicPr/>
+                  </pic:nvPicPr>
+                  <pic:blipFill>
+                    <a:blip r:embed="rId45"/>
+                    <a:stretch>
+                      <a:fillRect/>
+                    </a:stretch>
+                  </pic:blipFill>
+                  <pic:spPr>
+                    <a:xfrm>
+                      <a:off x="0" y="0"/>
+                      <a:ext cx="5400040" cy="557530"/>
+                    </a:xfrm>
+                    <a:prstGeom prst="rect">
+                      <a:avLst/>
+                    </a:prstGeom>
+                    <a:ln w="38100" cap="sq">
+                      <a:solidFill>
+                        <a:srgbClr val="C00000"/>
+                      </a:solidFill>
+                      <a:prstDash val="solid"/>
+                      <a:miter lim="800000"/>
+                    </a:ln>
+                    <a:effectLst>
+                      <a:outerShdw blurRad="50800" dist="38100" dir="2700000" algn="tl" rotWithShape="0">
+                        <a:srgbClr val="000000">
+                          <a:alpha val="43000"/>
+                        </a:srgbClr>
+                      </a:outerShdw>
+                    </a:effectLst>
+                  </pic:spPr>
+                </pic:pic>
+              </a:graphicData>
+            </a:graphic>
+          </wp:inline>
+        </w:drawing>
+      </w:r>
     </w:p>
     <w:p>
       <w:pPr>
         <w:pStyle w:val="Heading2"/>
-        <w:rPr>
-          <w:rFonts w:ascii="Arial" w:hAnsi="Arial" w:cs="Arial"/>
+        <w:spacing w:before="0"/>
+        <w:rPr>
+          <w:rFonts w:ascii="Arial" w:hAnsi="Arial" w:cs="Arial"/>
+          <w:b/>
+          <w:bCs/>
           <w:sz w:val="22"/>
           <w:szCs w:val="22"/>
         </w:rPr>
       </w:pPr>
-      <w:bookmarkStart w:id="25" w:name="_Toc153536010"/>
-      <w:r>
-        <w:rPr>
-          <w:rFonts w:ascii="Arial" w:hAnsi="Arial" w:cs="Arial"/>
+      <w:bookmarkStart w:id="25" w:name="_Toc153885004"/>
+      <w:r>
+        <w:rPr>
+          <w:rFonts w:ascii="Arial" w:hAnsi="Arial" w:cs="Arial"/>
+          <w:b/>
+          <w:bCs/>
           <w:sz w:val="22"/>
           <w:szCs w:val="22"/>
         </w:rPr>
@@ -11084,6 +11179,8 @@
       <w:r>
         <w:rPr>
           <w:rFonts w:ascii="Arial" w:hAnsi="Arial" w:cs="Arial"/>
+          <w:b/>
+          <w:bCs/>
           <w:sz w:val="22"/>
           <w:szCs w:val="22"/>
         </w:rPr>
@@ -11095,24 +11192,24 @@
         <w:spacing w:after="0" w:line="276" w:lineRule="auto"/>
         <w:rPr>
           <w:rFonts w:ascii="Arial" w:hAnsi="Arial" w:cs="Arial"/>
-        </w:rPr>
-      </w:pPr>
-      <w:r>
-        <w:rPr>
-          <w:rFonts w:ascii="Arial" w:hAnsi="Arial" w:cs="Arial"/>
-        </w:rPr>
-        <w:t>Cambia el directorio actual de trabajo a</w:t>
-      </w:r>
-      <w:r>
-        <w:rPr>
-          <w:rFonts w:ascii="Arial" w:hAnsi="Arial" w:cs="Arial"/>
-        </w:rPr>
-        <w:t xml:space="preserve"> </w:t>
+          <w:b/>
+          <w:bCs/>
+        </w:rPr>
+      </w:pPr>
+      <w:r>
+        <w:rPr>
+          <w:rFonts w:ascii="Arial" w:hAnsi="Arial" w:cs="Arial"/>
+          <w:b/>
+          <w:bCs/>
+        </w:rPr>
+        <w:t xml:space="preserve">Cambia el directorio actual de trabajo a </w:t>
       </w:r>
       <w:proofErr w:type="spellStart"/>
       <w:r>
         <w:rPr>
           <w:rFonts w:ascii="Arial" w:hAnsi="Arial" w:cs="Arial"/>
+          <w:b/>
+          <w:bCs/>
         </w:rPr>
         <w:t>practica_de_gestio_arxius</w:t>
       </w:r>
@@ -11120,20 +11217,34 @@
       <w:r>
         <w:rPr>
           <w:rFonts w:ascii="Arial" w:hAnsi="Arial" w:cs="Arial"/>
-        </w:rPr>
-        <w:t xml:space="preserve"> Cambia de nombre el archivo test a test.txt.</w:t>
-      </w:r>
-      <w:r>
-        <w:rPr>
-          <w:rFonts w:ascii="Arial" w:hAnsi="Arial" w:cs="Arial"/>
-        </w:rPr>
-        <w:t xml:space="preserve"> </w:t>
-      </w:r>
-      <w:r>
-        <w:rPr>
-          <w:rFonts w:ascii="Arial" w:hAnsi="Arial" w:cs="Arial"/>
-        </w:rPr>
-        <w:t>Si no existe test, crearlo mediante el editor nano o vino</w:t>
+          <w:b/>
+          <w:bCs/>
+        </w:rPr>
+        <w:t xml:space="preserve"> Cambia de nombre el archivo test a test.txt. Si no existe test, </w:t>
+      </w:r>
+      <w:r>
+        <w:rPr>
+          <w:rFonts w:ascii="Arial" w:hAnsi="Arial" w:cs="Arial"/>
+          <w:b/>
+          <w:bCs/>
+        </w:rPr>
+        <w:t>créalo</w:t>
+      </w:r>
+      <w:r>
+        <w:rPr>
+          <w:rFonts w:ascii="Arial" w:hAnsi="Arial" w:cs="Arial"/>
+          <w:b/>
+          <w:bCs/>
+        </w:rPr>
+        <w:t xml:space="preserve"> mediante el editor nano o vi</w:t>
+      </w:r>
+      <w:r>
+        <w:rPr>
+          <w:rFonts w:ascii="Arial" w:hAnsi="Arial" w:cs="Arial"/>
+          <w:b/>
+          <w:bCs/>
+        </w:rPr>
+        <w:t>.</w:t>
       </w:r>
     </w:p>
     <w:p>
@@ -11143,20 +11254,79 @@
           <w:rFonts w:ascii="Arial" w:hAnsi="Arial" w:cs="Arial"/>
         </w:rPr>
       </w:pPr>
+      <w:r>
+        <w:rPr>
+          <w:noProof/>
+        </w:rPr>
+        <w:drawing>
+          <wp:inline distT="0" distB="0" distL="0" distR="0" wp14:anchorId="242716ED" wp14:editId="05FD6A51">
+            <wp:extent cx="5400040" cy="1148080"/>
+            <wp:effectExtent l="76200" t="76200" r="124460" b="128270"/>
+            <wp:docPr id="1190698201" name="Picture 1" descr="A screen shot of a computer code&#10;&#10;Description automatically generated"/>
+            <wp:cNvGraphicFramePr>
+              <a:graphicFrameLocks xmlns:a="http://schemas.openxmlformats.org/drawingml/2006/main" noChangeAspect="1"/>
+            </wp:cNvGraphicFramePr>
+            <a:graphic xmlns:a="http://schemas.openxmlformats.org/drawingml/2006/main">
+              <a:graphicData uri="http://schemas.openxmlformats.org/drawingml/2006/picture">
+                <pic:pic xmlns:pic="http://schemas.openxmlformats.org/drawingml/2006/picture">
+                  <pic:nvPicPr>
+                    <pic:cNvPr id="1190698201" name="Picture 1" descr="A screen shot of a computer code&#10;&#10;Description automatically generated"/>
+                    <pic:cNvPicPr/>
+                  </pic:nvPicPr>
+                  <pic:blipFill>
+                    <a:blip r:embed="rId46"/>
+                    <a:stretch>
+                      <a:fillRect/>
+                    </a:stretch>
+                  </pic:blipFill>
+                  <pic:spPr>
+                    <a:xfrm>
+                      <a:off x="0" y="0"/>
+                      <a:ext cx="5400040" cy="1148080"/>
+                    </a:xfrm>
+                    <a:prstGeom prst="rect">
+                      <a:avLst/>
+                    </a:prstGeom>
+                    <a:ln w="38100" cap="sq">
+                      <a:solidFill>
+                        <a:srgbClr val="C00000"/>
+                      </a:solidFill>
+                      <a:prstDash val="solid"/>
+                      <a:miter lim="800000"/>
+                    </a:ln>
+                    <a:effectLst>
+                      <a:outerShdw blurRad="50800" dist="38100" dir="2700000" algn="tl" rotWithShape="0">
+                        <a:srgbClr val="000000">
+                          <a:alpha val="43000"/>
+                        </a:srgbClr>
+                      </a:outerShdw>
+                    </a:effectLst>
+                  </pic:spPr>
+                </pic:pic>
+              </a:graphicData>
+            </a:graphic>
+          </wp:inline>
+        </w:drawing>
+      </w:r>
     </w:p>
     <w:p>
       <w:pPr>
         <w:pStyle w:val="Heading2"/>
-        <w:rPr>
-          <w:rFonts w:ascii="Arial" w:hAnsi="Arial" w:cs="Arial"/>
+        <w:spacing w:before="0"/>
+        <w:rPr>
+          <w:rFonts w:ascii="Arial" w:hAnsi="Arial" w:cs="Arial"/>
+          <w:b/>
+          <w:bCs/>
           <w:sz w:val="22"/>
           <w:szCs w:val="22"/>
         </w:rPr>
       </w:pPr>
-      <w:bookmarkStart w:id="26" w:name="_Toc153536011"/>
-      <w:r>
-        <w:rPr>
-          <w:rFonts w:ascii="Arial" w:hAnsi="Arial" w:cs="Arial"/>
+      <w:bookmarkStart w:id="26" w:name="_Toc153885005"/>
+      <w:r>
+        <w:rPr>
+          <w:rFonts w:ascii="Arial" w:hAnsi="Arial" w:cs="Arial"/>
+          <w:b/>
+          <w:bCs/>
           <w:sz w:val="22"/>
           <w:szCs w:val="22"/>
         </w:rPr>
@@ -11166,6 +11336,8 @@
       <w:r>
         <w:rPr>
           <w:rFonts w:ascii="Arial" w:hAnsi="Arial" w:cs="Arial"/>
+          <w:b/>
+          <w:bCs/>
           <w:sz w:val="22"/>
           <w:szCs w:val="22"/>
         </w:rPr>
@@ -11177,25 +11349,49 @@
         <w:spacing w:after="0" w:line="276" w:lineRule="auto"/>
         <w:rPr>
           <w:rFonts w:ascii="Arial" w:hAnsi="Arial" w:cs="Arial"/>
-        </w:rPr>
-      </w:pPr>
-      <w:r>
-        <w:rPr>
-          <w:rFonts w:ascii="Arial" w:hAnsi="Arial" w:cs="Arial"/>
+          <w:b/>
+          <w:bCs/>
+        </w:rPr>
+      </w:pPr>
+      <w:r>
+        <w:rPr>
+          <w:rFonts w:ascii="Arial" w:hAnsi="Arial" w:cs="Arial"/>
+          <w:b/>
+          <w:bCs/>
         </w:rPr>
         <w:t>Cambia la fecha de modificación del archivo test.txt a 20 de</w:t>
       </w:r>
       <w:r>
         <w:rPr>
           <w:rFonts w:ascii="Arial" w:hAnsi="Arial" w:cs="Arial"/>
+          <w:b/>
+          <w:bCs/>
         </w:rPr>
         <w:t xml:space="preserve"> </w:t>
       </w:r>
       <w:r>
         <w:rPr>
           <w:rFonts w:ascii="Arial" w:hAnsi="Arial" w:cs="Arial"/>
-        </w:rPr>
-        <w:t>diciembre de 1973 11 horas 35 minutos de la mañana.</w:t>
+          <w:b/>
+          <w:bCs/>
+        </w:rPr>
+        <w:t>diciembre de 1973</w:t>
+      </w:r>
+      <w:r>
+        <w:rPr>
+          <w:rFonts w:ascii="Arial" w:hAnsi="Arial" w:cs="Arial"/>
+          <w:b/>
+          <w:bCs/>
+        </w:rPr>
+        <w:t xml:space="preserve"> a las</w:t>
+      </w:r>
+      <w:r>
+        <w:rPr>
+          <w:rFonts w:ascii="Arial" w:hAnsi="Arial" w:cs="Arial"/>
+          <w:b/>
+          <w:bCs/>
+        </w:rPr>
+        <w:t xml:space="preserve"> 11 horas 35 minutos de la mañana.</w:t>
       </w:r>
     </w:p>
     <w:p>
@@ -11205,191 +11401,476 @@
           <w:rFonts w:ascii="Arial" w:hAnsi="Arial" w:cs="Arial"/>
         </w:rPr>
       </w:pPr>
+      <w:r>
+        <w:rPr>
+          <w:noProof/>
+        </w:rPr>
+        <w:drawing>
+          <wp:inline distT="0" distB="0" distL="0" distR="0" wp14:anchorId="1473AF07" wp14:editId="0B1FBACE">
+            <wp:extent cx="5400040" cy="149225"/>
+            <wp:effectExtent l="76200" t="76200" r="86360" b="136525"/>
+            <wp:docPr id="2124714096" name="Picture 1"/>
+            <wp:cNvGraphicFramePr>
+              <a:graphicFrameLocks xmlns:a="http://schemas.openxmlformats.org/drawingml/2006/main" noChangeAspect="1"/>
+            </wp:cNvGraphicFramePr>
+            <a:graphic xmlns:a="http://schemas.openxmlformats.org/drawingml/2006/main">
+              <a:graphicData uri="http://schemas.openxmlformats.org/drawingml/2006/picture">
+                <pic:pic xmlns:pic="http://schemas.openxmlformats.org/drawingml/2006/picture">
+                  <pic:nvPicPr>
+                    <pic:cNvPr id="2124714096" name=""/>
+                    <pic:cNvPicPr/>
+                  </pic:nvPicPr>
+                  <pic:blipFill>
+                    <a:blip r:embed="rId47"/>
+                    <a:stretch>
+                      <a:fillRect/>
+                    </a:stretch>
+                  </pic:blipFill>
+                  <pic:spPr>
+                    <a:xfrm>
+                      <a:off x="0" y="0"/>
+                      <a:ext cx="5400040" cy="149225"/>
+                    </a:xfrm>
+                    <a:prstGeom prst="rect">
+                      <a:avLst/>
+                    </a:prstGeom>
+                    <a:ln w="38100" cap="sq">
+                      <a:solidFill>
+                        <a:srgbClr val="C00000"/>
+                      </a:solidFill>
+                      <a:prstDash val="solid"/>
+                      <a:miter lim="800000"/>
+                    </a:ln>
+                    <a:effectLst>
+                      <a:outerShdw blurRad="50800" dist="38100" dir="2700000" algn="tl" rotWithShape="0">
+                        <a:srgbClr val="000000">
+                          <a:alpha val="43000"/>
+                        </a:srgbClr>
+                      </a:outerShdw>
+                    </a:effectLst>
+                  </pic:spPr>
+                </pic:pic>
+              </a:graphicData>
+            </a:graphic>
+          </wp:inline>
+        </w:drawing>
+      </w:r>
+    </w:p>
+    <w:p>
+      <w:pPr>
+        <w:spacing w:after="0" w:line="276" w:lineRule="auto"/>
+        <w:rPr>
+          <w:rFonts w:ascii="Arial" w:hAnsi="Arial" w:cs="Arial"/>
+        </w:rPr>
+      </w:pPr>
+      <w:r>
+        <w:rPr>
+          <w:noProof/>
+        </w:rPr>
+        <w:drawing>
+          <wp:inline distT="0" distB="0" distL="0" distR="0" wp14:anchorId="19ED5147" wp14:editId="15488996">
+            <wp:extent cx="2419350" cy="700339"/>
+            <wp:effectExtent l="76200" t="76200" r="133350" b="138430"/>
+            <wp:docPr id="176629139" name="Picture 1" descr="A number and date on a white background&#10;&#10;Description automatically generated"/>
+            <wp:cNvGraphicFramePr>
+              <a:graphicFrameLocks xmlns:a="http://schemas.openxmlformats.org/drawingml/2006/main" noChangeAspect="1"/>
+            </wp:cNvGraphicFramePr>
+            <a:graphic xmlns:a="http://schemas.openxmlformats.org/drawingml/2006/main">
+              <a:graphicData uri="http://schemas.openxmlformats.org/drawingml/2006/picture">
+                <pic:pic xmlns:pic="http://schemas.openxmlformats.org/drawingml/2006/picture">
+                  <pic:nvPicPr>
+                    <pic:cNvPr id="176629139" name="Picture 1" descr="A number and date on a white background&#10;&#10;Description automatically generated"/>
+                    <pic:cNvPicPr/>
+                  </pic:nvPicPr>
+                  <pic:blipFill>
+                    <a:blip r:embed="rId48"/>
+                    <a:stretch>
+                      <a:fillRect/>
+                    </a:stretch>
+                  </pic:blipFill>
+                  <pic:spPr>
+                    <a:xfrm>
+                      <a:off x="0" y="0"/>
+                      <a:ext cx="2432135" cy="704040"/>
+                    </a:xfrm>
+                    <a:prstGeom prst="rect">
+                      <a:avLst/>
+                    </a:prstGeom>
+                    <a:ln w="38100" cap="sq">
+                      <a:solidFill>
+                        <a:srgbClr val="C00000"/>
+                      </a:solidFill>
+                      <a:prstDash val="solid"/>
+                      <a:miter lim="800000"/>
+                    </a:ln>
+                    <a:effectLst>
+                      <a:outerShdw blurRad="50800" dist="38100" dir="2700000" algn="tl" rotWithShape="0">
+                        <a:srgbClr val="000000">
+                          <a:alpha val="43000"/>
+                        </a:srgbClr>
+                      </a:outerShdw>
+                    </a:effectLst>
+                  </pic:spPr>
+                </pic:pic>
+              </a:graphicData>
+            </a:graphic>
+          </wp:inline>
+        </w:drawing>
+      </w:r>
+      <w:r>
+        <w:rPr>
+          <w:noProof/>
+        </w:rPr>
+        <w:t xml:space="preserve"> </w:t>
+      </w:r>
+      <w:r>
+        <w:rPr>
+          <w:noProof/>
+        </w:rPr>
+        <w:drawing>
+          <wp:inline distT="0" distB="0" distL="0" distR="0" wp14:anchorId="1D58515F" wp14:editId="7F5F8B8E">
+            <wp:extent cx="2495847" cy="699770"/>
+            <wp:effectExtent l="76200" t="76200" r="133350" b="138430"/>
+            <wp:docPr id="1572586165" name="Picture 1" descr="A number and time on a white background&#10;&#10;Description automatically generated with medium confidence"/>
+            <wp:cNvGraphicFramePr>
+              <a:graphicFrameLocks xmlns:a="http://schemas.openxmlformats.org/drawingml/2006/main" noChangeAspect="1"/>
+            </wp:cNvGraphicFramePr>
+            <a:graphic xmlns:a="http://schemas.openxmlformats.org/drawingml/2006/main">
+              <a:graphicData uri="http://schemas.openxmlformats.org/drawingml/2006/picture">
+                <pic:pic xmlns:pic="http://schemas.openxmlformats.org/drawingml/2006/picture">
+                  <pic:nvPicPr>
+                    <pic:cNvPr id="1572586165" name="Picture 1" descr="A number and time on a white background&#10;&#10;Description automatically generated with medium confidence"/>
+                    <pic:cNvPicPr/>
+                  </pic:nvPicPr>
+                  <pic:blipFill>
+                    <a:blip r:embed="rId49"/>
+                    <a:stretch>
+                      <a:fillRect/>
+                    </a:stretch>
+                  </pic:blipFill>
+                  <pic:spPr>
+                    <a:xfrm>
+                      <a:off x="0" y="0"/>
+                      <a:ext cx="2536186" cy="711080"/>
+                    </a:xfrm>
+                    <a:prstGeom prst="rect">
+                      <a:avLst/>
+                    </a:prstGeom>
+                    <a:ln w="38100" cap="sq">
+                      <a:solidFill>
+                        <a:srgbClr val="C00000"/>
+                      </a:solidFill>
+                      <a:prstDash val="solid"/>
+                      <a:miter lim="800000"/>
+                    </a:ln>
+                    <a:effectLst>
+                      <a:outerShdw blurRad="50800" dist="38100" dir="2700000" algn="tl" rotWithShape="0">
+                        <a:srgbClr val="000000">
+                          <a:alpha val="43000"/>
+                        </a:srgbClr>
+                      </a:outerShdw>
+                    </a:effectLst>
+                  </pic:spPr>
+                </pic:pic>
+              </a:graphicData>
+            </a:graphic>
+          </wp:inline>
+        </w:drawing>
+      </w:r>
+    </w:p>
+    <w:p>
+      <w:pPr>
+        <w:rPr>
+          <w:rFonts w:ascii="Arial" w:eastAsiaTheme="majorEastAsia" w:hAnsi="Arial" w:cs="Arial"/>
+          <w:color w:val="2F5496" w:themeColor="accent1" w:themeShade="BF"/>
+        </w:rPr>
+      </w:pPr>
+      <w:r>
+        <w:rPr>
+          <w:rFonts w:ascii="Arial" w:hAnsi="Arial" w:cs="Arial"/>
+        </w:rPr>
+        <w:br w:type="page"/>
+      </w:r>
     </w:p>
     <w:p>
       <w:pPr>
         <w:pStyle w:val="Heading2"/>
-        <w:rPr>
-          <w:rFonts w:ascii="Arial" w:hAnsi="Arial" w:cs="Arial"/>
+        <w:spacing w:before="0"/>
+        <w:rPr>
+          <w:rFonts w:ascii="Arial" w:hAnsi="Arial" w:cs="Arial"/>
+          <w:b/>
+          <w:bCs/>
           <w:sz w:val="22"/>
           <w:szCs w:val="22"/>
         </w:rPr>
       </w:pPr>
-      <w:bookmarkStart w:id="27" w:name="_Toc153536012"/>
-      <w:r>
-        <w:rPr>
-          <w:rFonts w:ascii="Arial" w:hAnsi="Arial" w:cs="Arial"/>
+      <w:bookmarkStart w:id="27" w:name="_Toc153885006"/>
+      <w:r>
+        <w:rPr>
+          <w:rFonts w:ascii="Arial" w:hAnsi="Arial" w:cs="Arial"/>
+          <w:b/>
+          <w:bCs/>
           <w:sz w:val="22"/>
           <w:szCs w:val="22"/>
         </w:rPr>
-        <w:t>Ejercicio17</w:t>
-      </w:r>
-      <w:r>
-        <w:rPr>
-          <w:rFonts w:ascii="Arial" w:hAnsi="Arial" w:cs="Arial"/>
+        <w:lastRenderedPageBreak/>
+        <w:t>Ejercicio17.</w:t>
+      </w:r>
+      <w:bookmarkEnd w:id="27"/>
+      <w:r>
+        <w:rPr>
+          <w:rFonts w:ascii="Arial" w:hAnsi="Arial" w:cs="Arial"/>
+          <w:b/>
+          <w:bCs/>
           <w:sz w:val="22"/>
           <w:szCs w:val="22"/>
         </w:rPr>
-        <w:t>.</w:t>
-      </w:r>
-      <w:bookmarkEnd w:id="27"/>
-      <w:r>
-        <w:rPr>
-          <w:rFonts w:ascii="Arial" w:hAnsi="Arial" w:cs="Arial"/>
+        <w:t xml:space="preserve"> </w:t>
+      </w:r>
+    </w:p>
+    <w:p>
+      <w:pPr>
+        <w:spacing w:after="0" w:line="276" w:lineRule="auto"/>
+        <w:rPr>
+          <w:rFonts w:ascii="Arial" w:hAnsi="Arial" w:cs="Arial"/>
+          <w:b/>
+          <w:bCs/>
+        </w:rPr>
+      </w:pPr>
+      <w:r>
+        <w:rPr>
+          <w:rFonts w:ascii="Arial" w:hAnsi="Arial" w:cs="Arial"/>
+          <w:b/>
+          <w:bCs/>
+        </w:rPr>
+        <w:t>Crea un enlace simbólico a test.txt que se llame test.txt.link.</w:t>
+      </w:r>
+    </w:p>
+    <w:p>
+      <w:pPr>
+        <w:spacing w:after="0" w:line="276" w:lineRule="auto"/>
+        <w:rPr>
+          <w:rFonts w:ascii="Arial" w:hAnsi="Arial" w:cs="Arial"/>
+        </w:rPr>
+      </w:pPr>
+      <w:r>
+        <w:rPr>
+          <w:noProof/>
+        </w:rPr>
+        <w:drawing>
+          <wp:inline distT="0" distB="0" distL="0" distR="0" wp14:anchorId="0FFFA5BC" wp14:editId="0779779E">
+            <wp:extent cx="5400040" cy="544195"/>
+            <wp:effectExtent l="76200" t="76200" r="124460" b="141605"/>
+            <wp:docPr id="2141593789" name="Picture 1"/>
+            <wp:cNvGraphicFramePr>
+              <a:graphicFrameLocks xmlns:a="http://schemas.openxmlformats.org/drawingml/2006/main" noChangeAspect="1"/>
+            </wp:cNvGraphicFramePr>
+            <a:graphic xmlns:a="http://schemas.openxmlformats.org/drawingml/2006/main">
+              <a:graphicData uri="http://schemas.openxmlformats.org/drawingml/2006/picture">
+                <pic:pic xmlns:pic="http://schemas.openxmlformats.org/drawingml/2006/picture">
+                  <pic:nvPicPr>
+                    <pic:cNvPr id="2141593789" name=""/>
+                    <pic:cNvPicPr/>
+                  </pic:nvPicPr>
+                  <pic:blipFill>
+                    <a:blip r:embed="rId50"/>
+                    <a:stretch>
+                      <a:fillRect/>
+                    </a:stretch>
+                  </pic:blipFill>
+                  <pic:spPr>
+                    <a:xfrm>
+                      <a:off x="0" y="0"/>
+                      <a:ext cx="5400040" cy="544195"/>
+                    </a:xfrm>
+                    <a:prstGeom prst="rect">
+                      <a:avLst/>
+                    </a:prstGeom>
+                    <a:ln w="38100" cap="sq">
+                      <a:solidFill>
+                        <a:srgbClr val="C00000"/>
+                      </a:solidFill>
+                      <a:prstDash val="solid"/>
+                      <a:miter lim="800000"/>
+                    </a:ln>
+                    <a:effectLst>
+                      <a:outerShdw blurRad="50800" dist="38100" dir="2700000" algn="tl" rotWithShape="0">
+                        <a:srgbClr val="000000">
+                          <a:alpha val="43000"/>
+                        </a:srgbClr>
+                      </a:outerShdw>
+                    </a:effectLst>
+                  </pic:spPr>
+                </pic:pic>
+              </a:graphicData>
+            </a:graphic>
+          </wp:inline>
+        </w:drawing>
+      </w:r>
+    </w:p>
+    <w:p>
+      <w:pPr>
+        <w:pStyle w:val="Heading2"/>
+        <w:spacing w:before="0"/>
+        <w:rPr>
+          <w:rFonts w:ascii="Arial" w:hAnsi="Arial" w:cs="Arial"/>
+          <w:b/>
+          <w:bCs/>
           <w:sz w:val="22"/>
           <w:szCs w:val="22"/>
         </w:rPr>
-        <w:t xml:space="preserve"> </w:t>
-      </w:r>
-    </w:p>
-    <w:p>
-      <w:pPr>
-        <w:spacing w:after="0" w:line="276" w:lineRule="auto"/>
-        <w:rPr>
-          <w:rFonts w:ascii="Arial" w:hAnsi="Arial" w:cs="Arial"/>
-        </w:rPr>
-      </w:pPr>
-      <w:r>
-        <w:rPr>
-          <w:rFonts w:ascii="Arial" w:hAnsi="Arial" w:cs="Arial"/>
-        </w:rPr>
-        <w:t>Crea un enlace simbólico a test.txt que se llame</w:t>
-      </w:r>
-      <w:r>
-        <w:rPr>
-          <w:rFonts w:ascii="Arial" w:hAnsi="Arial" w:cs="Arial"/>
-        </w:rPr>
-        <w:t xml:space="preserve"> </w:t>
-      </w:r>
-      <w:proofErr w:type="spellStart"/>
-      <w:proofErr w:type="gramStart"/>
-      <w:r>
-        <w:rPr>
-          <w:rFonts w:ascii="Arial" w:hAnsi="Arial" w:cs="Arial"/>
-        </w:rPr>
-        <w:t>test.txt.link</w:t>
-      </w:r>
-      <w:proofErr w:type="spellEnd"/>
-      <w:proofErr w:type="gramEnd"/>
-      <w:r>
-        <w:rPr>
-          <w:rFonts w:ascii="Arial" w:hAnsi="Arial" w:cs="Arial"/>
-        </w:rPr>
-        <w:t>.</w:t>
-      </w:r>
-    </w:p>
-    <w:p>
-      <w:pPr>
-        <w:spacing w:after="0" w:line="276" w:lineRule="auto"/>
-        <w:rPr>
-          <w:rFonts w:ascii="Arial" w:hAnsi="Arial" w:cs="Arial"/>
-        </w:rPr>
-      </w:pPr>
-    </w:p>
-    <w:p>
-      <w:pPr>
-        <w:pStyle w:val="Heading2"/>
-        <w:rPr>
-          <w:rFonts w:ascii="Arial" w:hAnsi="Arial" w:cs="Arial"/>
+      </w:pPr>
+      <w:bookmarkStart w:id="28" w:name="_Toc153885007"/>
+      <w:r>
+        <w:rPr>
+          <w:rFonts w:ascii="Arial" w:hAnsi="Arial" w:cs="Arial"/>
+          <w:b/>
+          <w:bCs/>
           <w:sz w:val="22"/>
           <w:szCs w:val="22"/>
         </w:rPr>
-      </w:pPr>
-      <w:bookmarkStart w:id="28" w:name="_Toc153536013"/>
-      <w:r>
-        <w:rPr>
-          <w:rFonts w:ascii="Arial" w:hAnsi="Arial" w:cs="Arial"/>
+        <w:t>Ejercicio18.</w:t>
+      </w:r>
+      <w:bookmarkEnd w:id="28"/>
+      <w:r>
+        <w:rPr>
+          <w:rFonts w:ascii="Arial" w:hAnsi="Arial" w:cs="Arial"/>
+          <w:b/>
+          <w:bCs/>
           <w:sz w:val="22"/>
           <w:szCs w:val="22"/>
         </w:rPr>
-        <w:t>Ejercicio18.</w:t>
-      </w:r>
-      <w:bookmarkEnd w:id="28"/>
-      <w:r>
-        <w:rPr>
-          <w:rFonts w:ascii="Arial" w:hAnsi="Arial" w:cs="Arial"/>
+        <w:t xml:space="preserve"> </w:t>
+      </w:r>
+    </w:p>
+    <w:p>
+      <w:pPr>
+        <w:spacing w:after="0" w:line="276" w:lineRule="auto"/>
+        <w:rPr>
+          <w:rFonts w:ascii="Arial" w:hAnsi="Arial" w:cs="Arial"/>
+          <w:b/>
+          <w:bCs/>
+        </w:rPr>
+      </w:pPr>
+      <w:r>
+        <w:rPr>
+          <w:rFonts w:ascii="Arial" w:hAnsi="Arial" w:cs="Arial"/>
+          <w:b/>
+          <w:bCs/>
+        </w:rPr>
+        <w:t>Visualiza el archivo test.txt y test.txt.link mediante</w:t>
+      </w:r>
+      <w:r>
+        <w:rPr>
+          <w:rFonts w:ascii="Arial" w:hAnsi="Arial" w:cs="Arial"/>
+          <w:b/>
+          <w:bCs/>
+        </w:rPr>
+        <w:t xml:space="preserve"> </w:t>
+      </w:r>
+      <w:r>
+        <w:rPr>
+          <w:rFonts w:ascii="Arial" w:hAnsi="Arial" w:cs="Arial"/>
+          <w:b/>
+          <w:bCs/>
+        </w:rPr>
+        <w:t>el orden cat. ¿Existe alguna diferencia al visualizar los dos archivos?</w:t>
+      </w:r>
+    </w:p>
+    <w:p>
+      <w:pPr>
+        <w:spacing w:after="0" w:line="276" w:lineRule="auto"/>
+        <w:rPr>
+          <w:rFonts w:ascii="Arial" w:hAnsi="Arial" w:cs="Arial"/>
+        </w:rPr>
+      </w:pPr>
+      <w:r>
+        <w:rPr>
+          <w:noProof/>
+        </w:rPr>
+        <w:drawing>
+          <wp:inline distT="0" distB="0" distL="0" distR="0" wp14:anchorId="5F81391B" wp14:editId="4692800B">
+            <wp:extent cx="5400040" cy="585470"/>
+            <wp:effectExtent l="76200" t="76200" r="124460" b="138430"/>
+            <wp:docPr id="1774662727" name="Picture 1"/>
+            <wp:cNvGraphicFramePr>
+              <a:graphicFrameLocks xmlns:a="http://schemas.openxmlformats.org/drawingml/2006/main" noChangeAspect="1"/>
+            </wp:cNvGraphicFramePr>
+            <a:graphic xmlns:a="http://schemas.openxmlformats.org/drawingml/2006/main">
+              <a:graphicData uri="http://schemas.openxmlformats.org/drawingml/2006/picture">
+                <pic:pic xmlns:pic="http://schemas.openxmlformats.org/drawingml/2006/picture">
+                  <pic:nvPicPr>
+                    <pic:cNvPr id="1774662727" name="Picture 1"/>
+                    <pic:cNvPicPr/>
+                  </pic:nvPicPr>
+                  <pic:blipFill>
+                    <a:blip r:embed="rId51"/>
+                    <a:stretch>
+                      <a:fillRect/>
+                    </a:stretch>
+                  </pic:blipFill>
+                  <pic:spPr>
+                    <a:xfrm>
+                      <a:off x="0" y="0"/>
+                      <a:ext cx="5400040" cy="585470"/>
+                    </a:xfrm>
+                    <a:prstGeom prst="rect">
+                      <a:avLst/>
+                    </a:prstGeom>
+                    <a:ln w="38100" cap="sq">
+                      <a:solidFill>
+                        <a:srgbClr val="C00000"/>
+                      </a:solidFill>
+                      <a:prstDash val="solid"/>
+                      <a:miter lim="800000"/>
+                    </a:ln>
+                    <a:effectLst>
+                      <a:outerShdw blurRad="50800" dist="38100" dir="2700000" algn="tl" rotWithShape="0">
+                        <a:srgbClr val="000000">
+                          <a:alpha val="43000"/>
+                        </a:srgbClr>
+                      </a:outerShdw>
+                    </a:effectLst>
+                  </pic:spPr>
+                </pic:pic>
+              </a:graphicData>
+            </a:graphic>
+          </wp:inline>
+        </w:drawing>
+      </w:r>
+    </w:p>
+    <w:p>
+      <w:pPr>
+        <w:pStyle w:val="Heading2"/>
+        <w:spacing w:before="0"/>
+        <w:rPr>
+          <w:rFonts w:ascii="Arial" w:hAnsi="Arial" w:cs="Arial"/>
+          <w:b/>
+          <w:bCs/>
           <w:sz w:val="22"/>
           <w:szCs w:val="22"/>
         </w:rPr>
-        <w:t xml:space="preserve"> </w:t>
-      </w:r>
-    </w:p>
-    <w:p>
-      <w:pPr>
-        <w:spacing w:after="0" w:line="276" w:lineRule="auto"/>
-        <w:rPr>
-          <w:rFonts w:ascii="Arial" w:hAnsi="Arial" w:cs="Arial"/>
-        </w:rPr>
-      </w:pPr>
-      <w:r>
-        <w:rPr>
-          <w:rFonts w:ascii="Arial" w:hAnsi="Arial" w:cs="Arial"/>
-        </w:rPr>
-        <w:t xml:space="preserve">Visualiza el archivo test.txt y </w:t>
-      </w:r>
-      <w:proofErr w:type="spellStart"/>
-      <w:proofErr w:type="gramStart"/>
-      <w:r>
-        <w:rPr>
-          <w:rFonts w:ascii="Arial" w:hAnsi="Arial" w:cs="Arial"/>
-        </w:rPr>
-        <w:t>test.txt.link</w:t>
-      </w:r>
-      <w:proofErr w:type="spellEnd"/>
-      <w:proofErr w:type="gramEnd"/>
-      <w:r>
-        <w:rPr>
-          <w:rFonts w:ascii="Arial" w:hAnsi="Arial" w:cs="Arial"/>
-        </w:rPr>
-        <w:t xml:space="preserve"> mediante</w:t>
-      </w:r>
-      <w:r>
-        <w:rPr>
-          <w:rFonts w:ascii="Arial" w:hAnsi="Arial" w:cs="Arial"/>
-        </w:rPr>
-        <w:t xml:space="preserve"> </w:t>
-      </w:r>
-      <w:r>
-        <w:rPr>
-          <w:rFonts w:ascii="Arial" w:hAnsi="Arial" w:cs="Arial"/>
-        </w:rPr>
-        <w:t>el orden cat. ¿Existe alguna diferencia al visualizar los dos archivos?</w:t>
-      </w:r>
-    </w:p>
-    <w:p>
-      <w:pPr>
-        <w:spacing w:after="0" w:line="276" w:lineRule="auto"/>
-        <w:rPr>
-          <w:rFonts w:ascii="Arial" w:hAnsi="Arial" w:cs="Arial"/>
-        </w:rPr>
-      </w:pPr>
-    </w:p>
-    <w:p>
-      <w:pPr>
-        <w:pStyle w:val="Heading2"/>
-        <w:rPr>
-          <w:rFonts w:ascii="Arial" w:hAnsi="Arial" w:cs="Arial"/>
+      </w:pPr>
+      <w:bookmarkStart w:id="29" w:name="_Toc153885008"/>
+      <w:r>
+        <w:rPr>
+          <w:rFonts w:ascii="Arial" w:hAnsi="Arial" w:cs="Arial"/>
+          <w:b/>
+          <w:bCs/>
           <w:sz w:val="22"/>
           <w:szCs w:val="22"/>
         </w:rPr>
-      </w:pPr>
-      <w:bookmarkStart w:id="29" w:name="_Toc153536014"/>
-      <w:r>
-        <w:rPr>
-          <w:rFonts w:ascii="Arial" w:hAnsi="Arial" w:cs="Arial"/>
+        <w:t>Ejercicio19.</w:t>
+      </w:r>
+      <w:bookmarkEnd w:id="29"/>
+      <w:r>
+        <w:rPr>
+          <w:rFonts w:ascii="Arial" w:hAnsi="Arial" w:cs="Arial"/>
+          <w:b/>
+          <w:bCs/>
           <w:sz w:val="22"/>
           <w:szCs w:val="22"/>
         </w:rPr>
-        <w:lastRenderedPageBreak/>
-        <w:t>Ejercicio19.</w:t>
-      </w:r>
-      <w:bookmarkEnd w:id="29"/>
-      <w:r>
-        <w:rPr>
-          <w:rFonts w:ascii="Arial" w:hAnsi="Arial" w:cs="Arial"/>
-          <w:sz w:val="22"/>
-          <w:szCs w:val="22"/>
-        </w:rPr>
         <w:t xml:space="preserve"> </w:t>
       </w:r>
     </w:p>
@@ -11398,11 +11879,15 @@
         <w:spacing w:after="0" w:line="276" w:lineRule="auto"/>
         <w:rPr>
           <w:rFonts w:ascii="Arial" w:hAnsi="Arial" w:cs="Arial"/>
-        </w:rPr>
-      </w:pPr>
-      <w:r>
-        <w:rPr>
-          <w:rFonts w:ascii="Arial" w:hAnsi="Arial" w:cs="Arial"/>
+          <w:b/>
+          <w:bCs/>
+        </w:rPr>
+      </w:pPr>
+      <w:r>
+        <w:rPr>
+          <w:rFonts w:ascii="Arial" w:hAnsi="Arial" w:cs="Arial"/>
+          <w:b/>
+          <w:bCs/>
         </w:rPr>
         <w:t xml:space="preserve">Elimina el contenido de los </w:t>
       </w:r>
@@ -11410,6 +11895,8 @@
       <w:r>
         <w:rPr>
           <w:rFonts w:ascii="Arial" w:hAnsi="Arial" w:cs="Arial"/>
+          <w:b/>
+          <w:bCs/>
         </w:rPr>
         <w:t>directorios test</w:t>
       </w:r>
@@ -11417,19 +11904,33 @@
       <w:r>
         <w:rPr>
           <w:rFonts w:ascii="Arial" w:hAnsi="Arial" w:cs="Arial"/>
-        </w:rPr>
-        <w:t>, test. 1 y</w:t>
-      </w:r>
-      <w:r>
-        <w:rPr>
-          <w:rFonts w:ascii="Arial" w:hAnsi="Arial" w:cs="Arial"/>
-        </w:rPr>
-        <w:t xml:space="preserve"> </w:t>
+          <w:b/>
+          <w:bCs/>
+        </w:rPr>
+        <w:t>, test</w:t>
+      </w:r>
+      <w:r>
+        <w:rPr>
+          <w:rFonts w:ascii="Arial" w:hAnsi="Arial" w:cs="Arial"/>
+          <w:b/>
+          <w:bCs/>
+        </w:rPr>
+        <w:t>-</w:t>
+      </w:r>
+      <w:r>
+        <w:rPr>
+          <w:rFonts w:ascii="Arial" w:hAnsi="Arial" w:cs="Arial"/>
+          <w:b/>
+          <w:bCs/>
+        </w:rPr>
+        <w:t xml:space="preserve">1 y </w:t>
       </w:r>
       <w:proofErr w:type="spellStart"/>
       <w:r>
         <w:rPr>
           <w:rFonts w:ascii="Arial" w:hAnsi="Arial" w:cs="Arial"/>
+          <w:b/>
+          <w:bCs/>
         </w:rPr>
         <w:t>practica_de_gestio_arxius</w:t>
       </w:r>
@@ -11437,24 +11938,78 @@
       <w:r>
         <w:rPr>
           <w:rFonts w:ascii="Arial" w:hAnsi="Arial" w:cs="Arial"/>
-        </w:rPr>
-        <w:t xml:space="preserve"> Especifica la opción verbose, interactive,</w:t>
-      </w:r>
-      <w:r>
-        <w:rPr>
-          <w:rFonts w:ascii="Arial" w:hAnsi="Arial" w:cs="Arial"/>
-        </w:rPr>
-        <w:t xml:space="preserve"> </w:t>
-      </w:r>
-      <w:r>
-        <w:rPr>
-          <w:rFonts w:ascii="Arial" w:hAnsi="Arial" w:cs="Arial"/>
-        </w:rPr>
-        <w:t>forzado y recursive del comando.</w:t>
+          <w:b/>
+          <w:bCs/>
+        </w:rPr>
+        <w:t xml:space="preserve"> Especifica la opción verbose, interactive, forzado y recursive del comando.</w:t>
+      </w:r>
+    </w:p>
+    <w:p>
+      <w:pPr>
+        <w:spacing w:after="0" w:line="276" w:lineRule="auto"/>
+        <w:rPr>
+          <w:rFonts w:ascii="Arial" w:hAnsi="Arial" w:cs="Arial"/>
+          <w:b/>
+          <w:bCs/>
+        </w:rPr>
+      </w:pPr>
+      <w:r>
+        <w:rPr>
+          <w:noProof/>
+        </w:rPr>
+        <w:drawing>
+          <wp:inline distT="0" distB="0" distL="0" distR="0" wp14:anchorId="7A5421D4" wp14:editId="26BAB2F6">
+            <wp:extent cx="5400040" cy="909320"/>
+            <wp:effectExtent l="76200" t="76200" r="124460" b="138430"/>
+            <wp:docPr id="1378997774" name="Picture 1" descr="A computer screen shot of a test&#10;&#10;Description automatically generated"/>
+            <wp:cNvGraphicFramePr>
+              <a:graphicFrameLocks xmlns:a="http://schemas.openxmlformats.org/drawingml/2006/main" noChangeAspect="1"/>
+            </wp:cNvGraphicFramePr>
+            <a:graphic xmlns:a="http://schemas.openxmlformats.org/drawingml/2006/main">
+              <a:graphicData uri="http://schemas.openxmlformats.org/drawingml/2006/picture">
+                <pic:pic xmlns:pic="http://schemas.openxmlformats.org/drawingml/2006/picture">
+                  <pic:nvPicPr>
+                    <pic:cNvPr id="1378997774" name="Picture 1" descr="A computer screen shot of a test&#10;&#10;Description automatically generated"/>
+                    <pic:cNvPicPr/>
+                  </pic:nvPicPr>
+                  <pic:blipFill>
+                    <a:blip r:embed="rId52"/>
+                    <a:stretch>
+                      <a:fillRect/>
+                    </a:stretch>
+                  </pic:blipFill>
+                  <pic:spPr>
+                    <a:xfrm>
+                      <a:off x="0" y="0"/>
+                      <a:ext cx="5400040" cy="909320"/>
+                    </a:xfrm>
+                    <a:prstGeom prst="rect">
+                      <a:avLst/>
+                    </a:prstGeom>
+                    <a:ln w="38100" cap="sq">
+                      <a:solidFill>
+                        <a:srgbClr val="C00000"/>
+                      </a:solidFill>
+                      <a:prstDash val="solid"/>
+                      <a:miter lim="800000"/>
+                    </a:ln>
+                    <a:effectLst>
+                      <a:outerShdw blurRad="50800" dist="38100" dir="2700000" algn="tl" rotWithShape="0">
+                        <a:srgbClr val="000000">
+                          <a:alpha val="43000"/>
+                        </a:srgbClr>
+                      </a:outerShdw>
+                    </a:effectLst>
+                  </pic:spPr>
+                </pic:pic>
+              </a:graphicData>
+            </a:graphic>
+          </wp:inline>
+        </w:drawing>
       </w:r>
     </w:p>
     <w:sectPr>
-      <w:footerReference w:type="default" r:id="rId41"/>
+      <w:footerReference w:type="default" r:id="rId53"/>
       <w:pgSz w:w="11906" w:h="16838"/>
       <w:pgMar w:top="1417" w:right="1701" w:bottom="1417" w:left="1701" w:header="708" w:footer="708" w:gutter="0"/>
       <w:cols w:space="708"/>

</xml_diff>